<commit_message>
add and essay Invest in Young People
</commit_message>
<xml_diff>
--- a/Collocations and words-my note.docx
+++ b/Collocations and words-my note.docx
@@ -384,6 +384,27 @@
       <w:pPr>
         <w:rPr>
           <w:rStyle w:val="pron"/>
+          <w:rFonts w:hint="eastAsia"/>
+        </w:rPr>
+      </w:pPr>
+      <w:r>
+        <w:rPr>
+          <w:rStyle w:val="pron"/>
+        </w:rPr>
+        <w:t xml:space="preserve">over/within budget: </w:t>
+      </w:r>
+      <w:r>
+        <w:rPr>
+          <w:rStyle w:val="pron"/>
+          <w:rFonts w:hint="eastAsia"/>
+        </w:rPr>
+        <w:t>超出/未超 预算</w:t>
+      </w:r>
+    </w:p>
+    <w:p>
+      <w:pPr>
+        <w:rPr>
+          <w:rStyle w:val="pron"/>
         </w:rPr>
       </w:pPr>
     </w:p>
@@ -1308,7 +1329,6 @@
       <w:pPr>
         <w:rPr>
           <w:rStyle w:val="pron"/>
-          <w:rFonts w:hint="eastAsia"/>
         </w:rPr>
       </w:pPr>
       <w:r>
@@ -1329,7 +1349,6 @@
       <w:pPr>
         <w:rPr>
           <w:rStyle w:val="pron"/>
-          <w:rFonts w:hint="eastAsia"/>
         </w:rPr>
       </w:pPr>
       <w:r>
@@ -1370,6 +1389,7 @@
         <w:rPr>
           <w:rStyle w:val="pron"/>
         </w:rPr>
+        <w:lastRenderedPageBreak/>
         <w:t>7</w:t>
       </w:r>
       <w:r>
@@ -1396,7 +1416,6 @@
         <w:rPr>
           <w:rStyle w:val="pron"/>
         </w:rPr>
-        <w:lastRenderedPageBreak/>
         <w:t xml:space="preserve">vacancy : </w:t>
       </w:r>
       <w:r>

</xml_diff>

<commit_message>
update colloctions and words
</commit_message>
<xml_diff>
--- a/Collocations and words-my note.docx
+++ b/Collocations and words-my note.docx
@@ -384,7 +384,6 @@
       <w:pPr>
         <w:rPr>
           <w:rStyle w:val="pron"/>
-          <w:rFonts w:hint="eastAsia"/>
         </w:rPr>
       </w:pPr>
       <w:r>
@@ -399,6 +398,158 @@
           <w:rFonts w:hint="eastAsia"/>
         </w:rPr>
         <w:t>超出/未超 预算</w:t>
+      </w:r>
+    </w:p>
+    <w:p>
+      <w:pPr>
+        <w:rPr>
+          <w:rStyle w:val="pron"/>
+        </w:rPr>
+      </w:pPr>
+      <w:r>
+        <w:rPr>
+          <w:rStyle w:val="pron"/>
+        </w:rPr>
+        <w:t xml:space="preserve">proportion [n.] </w:t>
+      </w:r>
+      <w:r>
+        <w:rPr>
+          <w:rStyle w:val="pron"/>
+          <w:rFonts w:hint="eastAsia"/>
+        </w:rPr>
+        <w:t>部分</w:t>
+      </w:r>
+      <w:r>
+        <w:rPr>
+          <w:rStyle w:val="pron"/>
+        </w:rPr>
+        <w:t xml:space="preserve">; </w:t>
+      </w:r>
+      <w:r>
+        <w:rPr>
+          <w:rStyle w:val="pron"/>
+          <w:rFonts w:hint="eastAsia"/>
+        </w:rPr>
+        <w:t>倍数</w:t>
+      </w:r>
+    </w:p>
+    <w:p>
+      <w:pPr>
+        <w:rPr>
+          <w:rStyle w:val="pron"/>
+        </w:rPr>
+      </w:pPr>
+      <w:r>
+        <w:rPr>
+          <w:rStyle w:val="pron"/>
+          <w:rFonts w:hint="eastAsia"/>
+        </w:rPr>
+        <w:t>e</w:t>
+      </w:r>
+      <w:r>
+        <w:rPr>
+          <w:rStyle w:val="pron"/>
+        </w:rPr>
+        <w:t>.g. Water covers large proportion of the earth’s surface.</w:t>
+      </w:r>
+    </w:p>
+    <w:p>
+      <w:pPr>
+        <w:rPr>
+          <w:rStyle w:val="pron"/>
+          <w:rFonts w:hint="eastAsia"/>
+        </w:rPr>
+      </w:pPr>
+      <w:r>
+        <w:rPr>
+          <w:rStyle w:val="pron"/>
+          <w:rFonts w:hint="eastAsia"/>
+          <w:b/>
+          <w:bCs/>
+        </w:rPr>
+        <w:t>in</w:t>
+      </w:r>
+      <w:r>
+        <w:rPr>
+          <w:rStyle w:val="pron"/>
+          <w:b/>
+          <w:bCs/>
+        </w:rPr>
+        <w:t xml:space="preserve"> proportion to</w:t>
+      </w:r>
+      <w:r>
+        <w:rPr>
+          <w:rStyle w:val="pron"/>
+        </w:rPr>
+        <w:t xml:space="preserve"> : </w:t>
+      </w:r>
+      <w:r>
+        <w:rPr>
+          <w:rStyle w:val="pron"/>
+          <w:rFonts w:hint="eastAsia"/>
+        </w:rPr>
+        <w:t>和</w:t>
+      </w:r>
+      <w:r>
+        <w:rPr>
+          <w:rStyle w:val="pron"/>
+        </w:rPr>
+        <w:t>…</w:t>
+      </w:r>
+      <w:r>
+        <w:rPr>
+          <w:rStyle w:val="pron"/>
+          <w:rFonts w:hint="eastAsia"/>
+        </w:rPr>
+        <w:t>成比例。</w:t>
+      </w:r>
+    </w:p>
+    <w:p>
+      <w:pPr>
+        <w:rPr>
+          <w:rStyle w:val="pron"/>
+        </w:rPr>
+      </w:pPr>
+      <w:r>
+        <w:rPr>
+          <w:rStyle w:val="pron"/>
+        </w:rPr>
+        <w:t xml:space="preserve">e.g. People are not simply wise </w:t>
+      </w:r>
+      <w:r>
+        <w:rPr>
+          <w:rStyle w:val="pron"/>
+          <w:b/>
+          <w:bCs/>
+        </w:rPr>
+        <w:t>in proportion to</w:t>
+      </w:r>
+      <w:r>
+        <w:rPr>
+          <w:rStyle w:val="pron"/>
+        </w:rPr>
+        <w:t xml:space="preserve"> how much experience they have.</w:t>
+      </w:r>
+    </w:p>
+    <w:p>
+      <w:pPr>
+        <w:rPr>
+          <w:rStyle w:val="pron"/>
+          <w:rFonts w:hint="eastAsia"/>
+        </w:rPr>
+      </w:pPr>
+      <w:r>
+        <w:rPr>
+          <w:rStyle w:val="pron"/>
+          <w:rFonts w:hint="eastAsia"/>
+        </w:rPr>
+        <w:t>人的睿智不一定和他们的经验成正比。</w:t>
+      </w:r>
+      <w:r>
+        <w:rPr>
+          <w:rStyle w:val="pron"/>
+        </w:rPr>
+        <w:t xml:space="preserve"> </w:t>
       </w:r>
     </w:p>
     <w:p>
@@ -886,74 +1037,52 @@
       <w:r>
         <w:rPr>
           <w:rStyle w:val="ipa"/>
-          <w:rFonts w:ascii="MS Gothic" w:eastAsia="MS Gothic" w:hAnsi="MS Gothic" w:cs="MS Gothic" w:hint="eastAsia"/>
+          <w:rFonts w:ascii="Arial" w:eastAsia="MS Gothic" w:hAnsi="Arial" w:cs="Arial"/>
         </w:rPr>
         <w:t>ˌ</w:t>
       </w:r>
       <w:r>
         <w:rPr>
           <w:rStyle w:val="ipa"/>
+          <w:rFonts w:ascii="Arial" w:hAnsi="Arial" w:cs="Arial"/>
         </w:rPr>
         <w:t>da</w:t>
       </w:r>
       <w:r>
         <w:rPr>
           <w:rStyle w:val="ipa"/>
-          <w:rFonts w:ascii="MS Gothic" w:eastAsia="MS Gothic" w:hAnsi="MS Gothic" w:cs="MS Gothic" w:hint="eastAsia"/>
+          <w:rFonts w:ascii="Arial" w:eastAsia="MS Gothic" w:hAnsi="Arial" w:cs="Arial"/>
         </w:rPr>
         <w:t>ɪ</w:t>
       </w:r>
       <w:r>
         <w:rPr>
           <w:rStyle w:val="ipa"/>
+          <w:rFonts w:ascii="Arial" w:hAnsi="Arial" w:cs="Arial"/>
         </w:rPr>
         <w:t>.</w:t>
       </w:r>
       <w:r>
         <w:rPr>
           <w:rStyle w:val="ipa"/>
-          <w:rFonts w:ascii="MS Gothic" w:eastAsia="MS Gothic" w:hAnsi="MS Gothic" w:cs="MS Gothic" w:hint="eastAsia"/>
+          <w:rFonts w:ascii="Arial" w:eastAsia="MS Gothic" w:hAnsi="Arial" w:cs="Arial"/>
         </w:rPr>
         <w:t>əˈ</w:t>
       </w:r>
       <w:r>
         <w:rPr>
           <w:rStyle w:val="ipa"/>
-        </w:rPr>
-        <w:t>bi</w:t>
-      </w:r>
+          <w:rFonts w:ascii="Arial" w:hAnsi="Arial" w:cs="Arial"/>
+        </w:rPr>
+        <w:t>biː.</w:t>
+      </w:r>
+      <w:proofErr w:type="spellStart"/>
       <w:r>
         <w:rPr>
           <w:rStyle w:val="ipa"/>
-          <w:rFonts w:ascii="Times New Roman" w:hAnsi="Times New Roman" w:cs="Times New Roman"/>
-        </w:rPr>
-        <w:t>ː</w:t>
-      </w:r>
-      <w:r>
-        <w:rPr>
-          <w:rStyle w:val="ipa"/>
-        </w:rPr>
-        <w:t>.</w:t>
-      </w:r>
-      <w:proofErr w:type="spellStart"/>
-      <w:r>
-        <w:rPr>
-          <w:rStyle w:val="ipa"/>
-        </w:rPr>
-        <w:t>ti</w:t>
-      </w:r>
-      <w:r>
-        <w:rPr>
-          <w:rStyle w:val="ipa"/>
-          <w:rFonts w:ascii="Times New Roman" w:hAnsi="Times New Roman" w:cs="Times New Roman"/>
-        </w:rPr>
-        <w:t>ː</w:t>
-      </w:r>
-      <w:r>
-        <w:rPr>
-          <w:rStyle w:val="ipa"/>
-        </w:rPr>
-        <w:t>z</w:t>
+          <w:rFonts w:ascii="Arial" w:hAnsi="Arial" w:cs="Arial"/>
+        </w:rPr>
+        <w:t>tiːz</w:t>
       </w:r>
       <w:proofErr w:type="spellEnd"/>
       <w:r>
@@ -1002,6 +1131,7 @@
       <w:r>
         <w:rPr>
           <w:rStyle w:val="ipa"/>
+          <w:rFonts w:ascii="Arial" w:hAnsi="Arial" w:cs="Arial"/>
         </w:rPr>
         <w:t>ra</w:t>
       </w:r>
@@ -1009,7 +1139,7 @@
       <w:r>
         <w:rPr>
           <w:rStyle w:val="ipa"/>
-          <w:rFonts w:ascii="MS Gothic" w:eastAsia="MS Gothic" w:hAnsi="MS Gothic" w:cs="MS Gothic" w:hint="eastAsia"/>
+          <w:rFonts w:ascii="Arial" w:eastAsia="MS Gothic" w:hAnsi="Arial" w:cs="Arial"/>
         </w:rPr>
         <w:t>ɪˈ</w:t>
       </w:r>
@@ -1017,6 +1147,7 @@
       <w:r>
         <w:rPr>
           <w:rStyle w:val="ipa"/>
+          <w:rFonts w:ascii="Arial" w:hAnsi="Arial" w:cs="Arial"/>
         </w:rPr>
         <w:t>na</w:t>
       </w:r>
@@ -1024,26 +1155,28 @@
       <w:r>
         <w:rPr>
           <w:rStyle w:val="ipa"/>
-          <w:rFonts w:ascii="MS Gothic" w:eastAsia="MS Gothic" w:hAnsi="MS Gothic" w:cs="MS Gothic" w:hint="eastAsia"/>
+          <w:rFonts w:ascii="Arial" w:eastAsia="MS Gothic" w:hAnsi="Arial" w:cs="Arial"/>
         </w:rPr>
         <w:t>ɪ</w:t>
       </w:r>
       <w:r>
         <w:rPr>
           <w:rStyle w:val="ipa"/>
+          <w:rFonts w:ascii="Arial" w:hAnsi="Arial" w:cs="Arial"/>
         </w:rPr>
         <w:t>.t</w:t>
       </w:r>
       <w:r>
         <w:rPr>
           <w:rStyle w:val="ipa"/>
-          <w:rFonts w:ascii="MS Gothic" w:eastAsia="MS Gothic" w:hAnsi="MS Gothic" w:cs="MS Gothic" w:hint="eastAsia"/>
+          <w:rFonts w:ascii="Arial" w:eastAsia="MS Gothic" w:hAnsi="Arial" w:cs="Arial"/>
         </w:rPr>
         <w:t>ɪ</w:t>
       </w:r>
       <w:r>
         <w:rPr>
           <w:rStyle w:val="ipa"/>
+          <w:rFonts w:ascii="Arial" w:hAnsi="Arial" w:cs="Arial"/>
         </w:rPr>
         <w:t>s</w:t>
       </w:r>
@@ -1051,16 +1184,26 @@
         <w:rPr>
           <w:rStyle w:val="pron"/>
         </w:rPr>
-        <w:t>/[</w:t>
-      </w:r>
-      <w:proofErr w:type="spellStart"/>
-      <w:r>
-        <w:rPr>
-          <w:rStyle w:val="pron"/>
-        </w:rPr>
-        <w:t>n.C</w:t>
-      </w:r>
-      <w:proofErr w:type="spellEnd"/>
+        <w:t>/[n.</w:t>
+      </w:r>
+      <w:r>
+        <w:rPr>
+          <w:rStyle w:val="pron"/>
+        </w:rPr>
+        <w:t xml:space="preserve"> </w:t>
+      </w:r>
+      <w:r>
+        <w:rPr>
+          <w:rStyle w:val="pron"/>
+        </w:rPr>
+        <w:t>C</w:t>
+      </w:r>
+      <w:r>
+        <w:rPr>
+          <w:rStyle w:val="pron"/>
+        </w:rPr>
+        <w:t>.</w:t>
+      </w:r>
       <w:r>
         <w:rPr>
           <w:rStyle w:val="pron"/>
@@ -1182,7 +1325,44 @@
         <w:rPr>
           <w:rStyle w:val="pron"/>
         </w:rPr>
-        <w:t xml:space="preserve">moisturizing cream /skin cream : </w:t>
+        <w:t>moisturizing cream /</w:t>
+      </w:r>
+      <w:r>
+        <w:rPr>
+          <w:rStyle w:val="pron"/>
+        </w:rPr>
+        <w:t xml:space="preserve"> </w:t>
+      </w:r>
+      <w:r>
+        <w:rPr>
+          <w:rStyle w:val="pron"/>
+          <w:rFonts w:hint="eastAsia"/>
+        </w:rPr>
+        <w:t>m</w:t>
+      </w:r>
+      <w:r>
+        <w:rPr>
+          <w:rStyle w:val="pron"/>
+        </w:rPr>
+        <w:t>oisturi</w:t>
+      </w:r>
+      <w:r>
+        <w:rPr>
+          <w:rStyle w:val="pron"/>
+        </w:rPr>
+        <w:t>z</w:t>
+      </w:r>
+      <w:r>
+        <w:rPr>
+          <w:rStyle w:val="pron"/>
+        </w:rPr>
+        <w:t xml:space="preserve">er / </w:t>
+      </w:r>
+      <w:r>
+        <w:rPr>
+          <w:rStyle w:val="pron"/>
+        </w:rPr>
+        <w:t xml:space="preserve">skin cream : </w:t>
       </w:r>
       <w:r>
         <w:rPr>
@@ -1274,20 +1454,28 @@
     </w:p>
     <w:p>
       <w:pPr>
-        <w:rPr>
-          <w:rStyle w:val="pron"/>
-        </w:rPr>
-      </w:pPr>
-      <w:r>
-        <w:rPr>
-          <w:rStyle w:val="pron"/>
-        </w:rPr>
+        <w:outlineLvl w:val="0"/>
+        <w:rPr>
+          <w:rStyle w:val="pron"/>
+          <w:b/>
+          <w:bCs/>
+        </w:rPr>
+      </w:pPr>
+      <w:r>
+        <w:rPr>
+          <w:rStyle w:val="pron"/>
+          <w:b/>
+          <w:bCs/>
+        </w:rPr>
+        <w:lastRenderedPageBreak/>
         <w:t xml:space="preserve">6, make up : </w:t>
       </w:r>
       <w:r>
         <w:rPr>
           <w:rStyle w:val="pron"/>
           <w:rFonts w:hint="eastAsia"/>
+          <w:b/>
+          <w:bCs/>
         </w:rPr>
         <w:t>化妆品</w:t>
       </w:r>
@@ -1381,20 +1569,26 @@
     </w:p>
     <w:p>
       <w:pPr>
-        <w:rPr>
-          <w:rStyle w:val="pron"/>
-        </w:rPr>
-      </w:pPr>
-      <w:r>
-        <w:rPr>
-          <w:rStyle w:val="pron"/>
-        </w:rPr>
-        <w:lastRenderedPageBreak/>
+        <w:outlineLvl w:val="0"/>
+        <w:rPr>
+          <w:rStyle w:val="pron"/>
+          <w:b/>
+          <w:bCs/>
+        </w:rPr>
+      </w:pPr>
+      <w:r>
+        <w:rPr>
+          <w:rStyle w:val="pron"/>
+          <w:b/>
+          <w:bCs/>
+        </w:rPr>
         <w:t>7</w:t>
       </w:r>
       <w:r>
         <w:rPr>
           <w:rStyle w:val="pron"/>
+          <w:b/>
+          <w:bCs/>
         </w:rPr>
         <w:t xml:space="preserve">, Job and Occupation: </w:t>
       </w:r>
@@ -1402,6 +1596,8 @@
         <w:rPr>
           <w:rStyle w:val="pron"/>
           <w:rFonts w:hint="eastAsia"/>
+          <w:b/>
+          <w:bCs/>
         </w:rPr>
         <w:t>工作和职位</w:t>
       </w:r>
@@ -1424,6 +1620,341 @@
           <w:rFonts w:hint="eastAsia"/>
         </w:rPr>
         <w:t>职位空缺</w:t>
+      </w:r>
+    </w:p>
+    <w:p>
+      <w:pPr>
+        <w:rPr>
+          <w:rStyle w:val="pron"/>
+        </w:rPr>
+      </w:pPr>
+    </w:p>
+    <w:p>
+      <w:pPr>
+        <w:outlineLvl w:val="0"/>
+        <w:rPr>
+          <w:rStyle w:val="pron"/>
+          <w:b/>
+          <w:bCs/>
+        </w:rPr>
+      </w:pPr>
+      <w:r>
+        <w:rPr>
+          <w:rStyle w:val="pron"/>
+          <w:b/>
+          <w:bCs/>
+        </w:rPr>
+        <w:t>8</w:t>
+      </w:r>
+      <w:r>
+        <w:rPr>
+          <w:rStyle w:val="pron"/>
+          <w:rFonts w:hint="eastAsia"/>
+          <w:b/>
+          <w:bCs/>
+        </w:rPr>
+        <w:t>,</w:t>
+      </w:r>
+      <w:r>
+        <w:rPr>
+          <w:rStyle w:val="pron"/>
+          <w:b/>
+          <w:bCs/>
+        </w:rPr>
+        <w:t xml:space="preserve"> character : </w:t>
+      </w:r>
+      <w:r>
+        <w:rPr>
+          <w:rStyle w:val="pron"/>
+          <w:rFonts w:hint="eastAsia"/>
+          <w:b/>
+          <w:bCs/>
+        </w:rPr>
+        <w:t>性格</w:t>
+      </w:r>
+    </w:p>
+    <w:p>
+      <w:pPr>
+        <w:rPr>
+          <w:rStyle w:val="pron"/>
+        </w:rPr>
+      </w:pPr>
+      <w:r>
+        <w:rPr>
+          <w:rStyle w:val="pron"/>
+          <w:rFonts w:hint="eastAsia"/>
+        </w:rPr>
+        <w:t>di</w:t>
+      </w:r>
+      <w:r>
+        <w:rPr>
+          <w:rStyle w:val="pron"/>
+        </w:rPr>
+        <w:t>sposition [n. C. usually single]</w:t>
+      </w:r>
+      <w:r>
+        <w:rPr>
+          <w:rStyle w:val="pron"/>
+        </w:rPr>
+        <w:t xml:space="preserve">[formal] </w:t>
+      </w:r>
+      <w:r>
+        <w:rPr>
+          <w:rStyle w:val="pron"/>
+          <w:rFonts w:hint="eastAsia"/>
+        </w:rPr>
+        <w:t>性格</w:t>
+      </w:r>
+    </w:p>
+    <w:p>
+      <w:pPr>
+        <w:rPr>
+          <w:rStyle w:val="pron"/>
+        </w:rPr>
+      </w:pPr>
+      <w:r>
+        <w:rPr>
+          <w:rStyle w:val="pron"/>
+          <w:rFonts w:hint="eastAsia"/>
+        </w:rPr>
+        <w:t>e</w:t>
+      </w:r>
+      <w:r>
+        <w:rPr>
+          <w:rStyle w:val="pron"/>
+        </w:rPr>
+        <w:t xml:space="preserve">.g. a reflective disposition : </w:t>
+      </w:r>
+      <w:r>
+        <w:rPr>
+          <w:rStyle w:val="pron"/>
+          <w:rFonts w:hint="eastAsia"/>
+        </w:rPr>
+        <w:t>一个善于反思的性格</w:t>
+      </w:r>
+      <w:r>
+        <w:rPr>
+          <w:rStyle w:val="pron"/>
+        </w:rPr>
+        <w:t xml:space="preserve"> </w:t>
+      </w:r>
+    </w:p>
+    <w:p>
+      <w:pPr>
+        <w:rPr>
+          <w:rStyle w:val="pron"/>
+        </w:rPr>
+      </w:pPr>
+    </w:p>
+    <w:p>
+      <w:pPr>
+        <w:outlineLvl w:val="0"/>
+        <w:rPr>
+          <w:rStyle w:val="pron"/>
+          <w:rFonts w:hint="eastAsia"/>
+          <w:b/>
+          <w:bCs/>
+        </w:rPr>
+      </w:pPr>
+      <w:r>
+        <w:rPr>
+          <w:rStyle w:val="pron"/>
+          <w:b/>
+          <w:bCs/>
+        </w:rPr>
+        <w:t>9</w:t>
+      </w:r>
+      <w:r>
+        <w:rPr>
+          <w:rStyle w:val="pron"/>
+          <w:rFonts w:hint="eastAsia"/>
+          <w:b/>
+          <w:bCs/>
+        </w:rPr>
+        <w:t>，</w:t>
+      </w:r>
+      <w:r>
+        <w:rPr>
+          <w:rStyle w:val="pron"/>
+          <w:b/>
+          <w:bCs/>
+        </w:rPr>
+        <w:t>others</w:t>
+      </w:r>
+    </w:p>
+    <w:p>
+      <w:pPr>
+        <w:rPr>
+          <w:rStyle w:val="pron"/>
+        </w:rPr>
+      </w:pPr>
+      <w:r>
+        <w:rPr>
+          <w:rStyle w:val="pron"/>
+        </w:rPr>
+        <w:t xml:space="preserve">stand up (to remain valid even when tested) : </w:t>
+      </w:r>
+      <w:r>
+        <w:rPr>
+          <w:rStyle w:val="pron"/>
+          <w:rFonts w:hint="eastAsia"/>
+        </w:rPr>
+        <w:t>经得起</w:t>
+      </w:r>
+    </w:p>
+    <w:p>
+      <w:pPr>
+        <w:rPr>
+          <w:rStyle w:val="pron"/>
+          <w:rFonts w:hint="eastAsia"/>
+        </w:rPr>
+      </w:pPr>
+      <w:r>
+        <w:rPr>
+          <w:rStyle w:val="pron"/>
+        </w:rPr>
+        <w:t xml:space="preserve">scrutiny [n. C.] : </w:t>
+      </w:r>
+      <w:r>
+        <w:rPr>
+          <w:rStyle w:val="pron"/>
+          <w:rFonts w:hint="eastAsia"/>
+        </w:rPr>
+        <w:t>考验；检查</w:t>
+      </w:r>
+      <w:r>
+        <w:rPr>
+          <w:rStyle w:val="pron"/>
+        </w:rPr>
+        <w:t xml:space="preserve"> </w:t>
+      </w:r>
+    </w:p>
+    <w:p>
+      <w:pPr>
+        <w:rPr>
+          <w:rStyle w:val="pron"/>
+        </w:rPr>
+      </w:pPr>
+      <w:r>
+        <w:rPr>
+          <w:rStyle w:val="pron"/>
+        </w:rPr>
+        <w:t xml:space="preserve">e.g. </w:t>
+      </w:r>
+      <w:r>
+        <w:rPr>
+          <w:rStyle w:val="pron"/>
+          <w:rFonts w:hint="eastAsia"/>
+        </w:rPr>
+        <w:t>His</w:t>
+      </w:r>
+      <w:r>
+        <w:rPr>
+          <w:rStyle w:val="pron"/>
+        </w:rPr>
+        <w:t xml:space="preserve"> argument doesn’t really stand up to scrutiny.</w:t>
+      </w:r>
+    </w:p>
+    <w:p>
+      <w:pPr>
+        <w:rPr>
+          <w:rStyle w:val="pron"/>
+        </w:rPr>
+      </w:pPr>
+      <w:r>
+        <w:rPr>
+          <w:rStyle w:val="pron"/>
+        </w:rPr>
+        <w:t xml:space="preserve">likewise [adv.] </w:t>
+      </w:r>
+      <w:r>
+        <w:rPr>
+          <w:rStyle w:val="pron"/>
+          <w:rFonts w:hint="eastAsia"/>
+        </w:rPr>
+        <w:t>同样地</w:t>
+      </w:r>
+      <w:r>
+        <w:rPr>
+          <w:rStyle w:val="pron"/>
+          <w:rFonts w:hint="eastAsia"/>
+        </w:rPr>
+        <w:t>；</w:t>
+      </w:r>
+    </w:p>
+    <w:p>
+      <w:pPr>
+        <w:rPr>
+          <w:rStyle w:val="pron"/>
+        </w:rPr>
+      </w:pPr>
+      <w:r>
+        <w:rPr>
+          <w:rStyle w:val="pron"/>
+        </w:rPr>
+        <w:t xml:space="preserve">e.g. He expected his colleagues to do likewise. </w:t>
+      </w:r>
+    </w:p>
+    <w:p>
+      <w:pPr>
+        <w:rPr>
+          <w:rStyle w:val="pron"/>
+          <w:rFonts w:hint="eastAsia"/>
+        </w:rPr>
+      </w:pPr>
+      <w:r>
+        <w:rPr>
+          <w:rStyle w:val="pron"/>
+        </w:rPr>
+        <w:t xml:space="preserve">innate </w:t>
+      </w:r>
+      <w:r>
+        <w:rPr>
+          <w:rStyle w:val="pron"/>
+          <w:rFonts w:ascii="Arial" w:hAnsi="Arial" w:cs="Arial"/>
+        </w:rPr>
+        <w:t>/</w:t>
+      </w:r>
+      <w:r>
+        <w:rPr>
+          <w:rStyle w:val="ipa"/>
+          <w:rFonts w:ascii="Arial" w:eastAsia="MS Gothic" w:hAnsi="Arial" w:cs="Arial"/>
+        </w:rPr>
+        <w:t>ɪˈ</w:t>
+      </w:r>
+      <w:r>
+        <w:rPr>
+          <w:rStyle w:val="ipa"/>
+          <w:rFonts w:ascii="Arial" w:hAnsi="Arial" w:cs="Arial"/>
+        </w:rPr>
+        <w:t>ne</w:t>
+      </w:r>
+      <w:r>
+        <w:rPr>
+          <w:rStyle w:val="ipa"/>
+          <w:rFonts w:ascii="Arial" w:eastAsia="MS Gothic" w:hAnsi="Arial" w:cs="Arial"/>
+        </w:rPr>
+        <w:t>ɪ</w:t>
+      </w:r>
+      <w:r>
+        <w:rPr>
+          <w:rStyle w:val="ipa"/>
+          <w:rFonts w:ascii="Arial" w:hAnsi="Arial" w:cs="Arial"/>
+        </w:rPr>
+        <w:t>t</w:t>
+      </w:r>
+      <w:r>
+        <w:rPr>
+          <w:rStyle w:val="pron"/>
+        </w:rPr>
+        <w:t xml:space="preserve">/ [adj.] </w:t>
+      </w:r>
+      <w:r>
+        <w:rPr>
+          <w:rStyle w:val="pron"/>
+          <w:rFonts w:hint="eastAsia"/>
+        </w:rPr>
+        <w:t>天生的</w:t>
       </w:r>
     </w:p>
     <w:p>

</xml_diff>

<commit_message>
rewrite a compostion named 'An Educational Problem'
</commit_message>
<xml_diff>
--- a/Collocations and words-my note.docx
+++ b/Collocations and words-my note.docx
@@ -87,6 +87,7 @@
         </w:rPr>
         <w:t>ə</w:t>
       </w:r>
+      <w:proofErr w:type="spellStart"/>
       <w:r>
         <w:rPr>
           <w:rStyle w:val="phon-gb"/>
@@ -94,6 +95,7 @@
         </w:rPr>
         <w:t>kr</w:t>
       </w:r>
+      <w:proofErr w:type="spellEnd"/>
       <w:r>
         <w:rPr>
           <w:rStyle w:val="phon-gb"/>
@@ -541,6 +543,53 @@
         </w:rPr>
         <w:t>人的睿智不一定和他们的经验成正比。</w:t>
       </w:r>
+    </w:p>
+    <w:p>
+      <w:pPr>
+        <w:rPr>
+          <w:rStyle w:val="pron"/>
+        </w:rPr>
+      </w:pPr>
+      <w:r>
+        <w:rPr>
+          <w:rStyle w:val="pron"/>
+        </w:rPr>
+        <w:t xml:space="preserve">in terms of : </w:t>
+      </w:r>
+      <w:r>
+        <w:rPr>
+          <w:rStyle w:val="pron"/>
+          <w:rFonts w:hint="eastAsia"/>
+        </w:rPr>
+        <w:t>就……而言</w:t>
+      </w:r>
+      <w:r>
+        <w:rPr>
+          <w:rStyle w:val="pron"/>
+          <w:rFonts w:hint="eastAsia"/>
+        </w:rPr>
+        <w:t>；考虑到</w:t>
+      </w:r>
+    </w:p>
+    <w:p>
+      <w:pPr>
+        <w:rPr>
+          <w:rStyle w:val="pron"/>
+        </w:rPr>
+      </w:pPr>
+      <w:r>
+        <w:rPr>
+          <w:rStyle w:val="pron"/>
+          <w:rFonts w:hint="eastAsia"/>
+        </w:rPr>
+        <w:t>e</w:t>
+      </w:r>
+      <w:r>
+        <w:rPr>
+          <w:rStyle w:val="pron"/>
+        </w:rPr>
+        <w:t xml:space="preserve">.g. This job is good in terms of salary, but it has its disadvantages. </w:t>
+      </w:r>
       <w:r>
         <w:rPr>
           <w:rStyle w:val="pron"/>
@@ -614,6 +663,7 @@
         </w:rPr>
         <w:t>əˈ</w:t>
       </w:r>
+      <w:proofErr w:type="spellStart"/>
       <w:r>
         <w:rPr>
           <w:rStyle w:val="ipa"/>
@@ -622,6 +672,7 @@
         </w:rPr>
         <w:t>pla</w:t>
       </w:r>
+      <w:proofErr w:type="spellEnd"/>
       <w:r>
         <w:rPr>
           <w:rStyle w:val="ipa"/>
@@ -1056,6 +1107,7 @@
         </w:rPr>
         <w:t>.</w:t>
       </w:r>
+      <w:proofErr w:type="spellStart"/>
       <w:r>
         <w:rPr>
           <w:rStyle w:val="ipa"/>
@@ -1068,8 +1120,25 @@
           <w:rStyle w:val="ipa"/>
           <w:rFonts w:ascii="Arial" w:hAnsi="Arial" w:cs="Arial"/>
         </w:rPr>
-        <w:t>biː.tiːz</w:t>
-      </w:r>
+        <w:t>bi</w:t>
+      </w:r>
+      <w:proofErr w:type="spellEnd"/>
+      <w:r>
+        <w:rPr>
+          <w:rStyle w:val="ipa"/>
+          <w:rFonts w:ascii="Arial" w:hAnsi="Arial" w:cs="Arial"/>
+        </w:rPr>
+        <w:t>ː.</w:t>
+      </w:r>
+      <w:proofErr w:type="spellStart"/>
+      <w:r>
+        <w:rPr>
+          <w:rStyle w:val="ipa"/>
+          <w:rFonts w:ascii="Arial" w:hAnsi="Arial" w:cs="Arial"/>
+        </w:rPr>
+        <w:t>tiːz</w:t>
+      </w:r>
+      <w:proofErr w:type="spellEnd"/>
       <w:r>
         <w:rPr>
           <w:rStyle w:val="pron"/>
@@ -1112,6 +1181,7 @@
         </w:rPr>
         <w:t>/</w:t>
       </w:r>
+      <w:proofErr w:type="spellStart"/>
       <w:r>
         <w:rPr>
           <w:rStyle w:val="ipa"/>
@@ -1161,6 +1231,7 @@
         </w:rPr>
         <w:t>s</w:t>
       </w:r>
+      <w:proofErr w:type="spellEnd"/>
       <w:r>
         <w:rPr>
           <w:rStyle w:val="pron"/>
@@ -1410,6 +1481,7 @@
         <w:rPr>
           <w:rStyle w:val="pron"/>
         </w:rPr>
+        <w:lastRenderedPageBreak/>
         <w:t xml:space="preserve">shampoo : </w:t>
       </w:r>
       <w:r>
@@ -1448,7 +1520,6 @@
           <w:b/>
           <w:bCs/>
         </w:rPr>
-        <w:lastRenderedPageBreak/>
         <w:t xml:space="preserve">6, make up : </w:t>
       </w:r>
       <w:r>
@@ -1907,6 +1978,124 @@
           <w:b/>
           <w:bCs/>
         </w:rPr>
+        <w:t>10, school</w:t>
+      </w:r>
+    </w:p>
+    <w:p>
+      <w:pPr>
+        <w:rPr>
+          <w:rStyle w:val="pron"/>
+        </w:rPr>
+      </w:pPr>
+      <w:r>
+        <w:rPr>
+          <w:rStyle w:val="pron"/>
+        </w:rPr>
+        <w:t xml:space="preserve">attend college/university: </w:t>
+      </w:r>
+      <w:r>
+        <w:rPr>
+          <w:rStyle w:val="pron"/>
+          <w:rFonts w:hint="eastAsia"/>
+        </w:rPr>
+        <w:t>上大学</w:t>
+      </w:r>
+    </w:p>
+    <w:p>
+      <w:pPr>
+        <w:rPr>
+          <w:rStyle w:val="pron"/>
+        </w:rPr>
+      </w:pPr>
+      <w:r>
+        <w:rPr>
+          <w:rStyle w:val="pron"/>
+          <w:rFonts w:hint="eastAsia"/>
+        </w:rPr>
+        <w:t>ad</w:t>
+      </w:r>
+      <w:r>
+        <w:rPr>
+          <w:rStyle w:val="pron"/>
+        </w:rPr>
+        <w:t>mit [</w:t>
+      </w:r>
+      <w:proofErr w:type="spellStart"/>
+      <w:r>
+        <w:rPr>
+          <w:rStyle w:val="pron"/>
+        </w:rPr>
+        <w:t>vt.</w:t>
+      </w:r>
+      <w:proofErr w:type="spellEnd"/>
+      <w:r>
+        <w:rPr>
+          <w:rStyle w:val="pron"/>
+        </w:rPr>
+        <w:t xml:space="preserve">] </w:t>
+      </w:r>
+      <w:r>
+        <w:rPr>
+          <w:rStyle w:val="pron"/>
+          <w:rFonts w:hint="eastAsia"/>
+        </w:rPr>
+        <w:t>接收(入学</w:t>
+      </w:r>
+      <w:r>
+        <w:rPr>
+          <w:rStyle w:val="pron"/>
+        </w:rPr>
+        <w:t>)</w:t>
+      </w:r>
+    </w:p>
+    <w:p>
+      <w:pPr>
+        <w:rPr>
+          <w:rStyle w:val="pron"/>
+          <w:rFonts w:hint="eastAsia"/>
+        </w:rPr>
+      </w:pPr>
+      <w:r>
+        <w:rPr>
+          <w:rStyle w:val="pron"/>
+        </w:rPr>
+        <w:t xml:space="preserve">e.g. Jane was admitted </w:t>
+      </w:r>
+      <w:r>
+        <w:rPr>
+          <w:rStyle w:val="pron"/>
+        </w:rPr>
+        <w:t>to</w:t>
+      </w:r>
+      <w:r>
+        <w:rPr>
+          <w:rStyle w:val="pron"/>
+        </w:rPr>
+        <w:t xml:space="preserve"> a university.</w:t>
+      </w:r>
+    </w:p>
+    <w:p>
+      <w:pPr>
+        <w:rPr>
+          <w:rStyle w:val="pron"/>
+        </w:rPr>
+      </w:pPr>
+    </w:p>
+    <w:p>
+      <w:pPr>
+        <w:outlineLvl w:val="0"/>
+        <w:rPr>
+          <w:rStyle w:val="pron"/>
+          <w:b/>
+          <w:bCs/>
+        </w:rPr>
+      </w:pPr>
+      <w:r>
+        <w:rPr>
+          <w:rStyle w:val="pron"/>
+          <w:b/>
+          <w:bCs/>
+        </w:rPr>
         <w:t>#</w:t>
       </w:r>
       <w:r>
@@ -2073,6 +2262,7 @@
         </w:rPr>
         <w:t>/</w:t>
       </w:r>
+      <w:proofErr w:type="spellStart"/>
       <w:r>
         <w:rPr>
           <w:rStyle w:val="ipa"/>
@@ -2101,6 +2291,7 @@
         </w:rPr>
         <w:t>t</w:t>
       </w:r>
+      <w:proofErr w:type="spellEnd"/>
       <w:r>
         <w:rPr>
           <w:rStyle w:val="pron"/>
@@ -2140,7 +2331,15 @@
           <w:rStyle w:val="ipa"/>
           <w:rFonts w:ascii="Arial" w:eastAsia="MS Gothic" w:hAnsi="Arial" w:cs="Arial"/>
         </w:rPr>
-        <w:t>ˌɒ</w:t>
+        <w:t>ˌ</w:t>
+      </w:r>
+      <w:proofErr w:type="spellStart"/>
+      <w:r>
+        <w:rPr>
+          <w:rStyle w:val="ipa"/>
+          <w:rFonts w:ascii="Arial" w:eastAsia="MS Gothic" w:hAnsi="Arial" w:cs="Arial"/>
+        </w:rPr>
+        <w:t>ɒ</w:t>
       </w:r>
       <w:r>
         <w:rPr>
@@ -2177,6 +2376,7 @@
         </w:rPr>
         <w:t>iːt</w:t>
       </w:r>
+      <w:proofErr w:type="spellEnd"/>
       <w:r>
         <w:rPr>
           <w:rStyle w:val="pron"/>
@@ -2249,6 +2449,7 @@
         </w:rPr>
         <w:t>ˈ</w:t>
       </w:r>
+      <w:proofErr w:type="spellStart"/>
       <w:r>
         <w:rPr>
           <w:rStyle w:val="ipa"/>
@@ -2270,6 +2471,7 @@
         </w:rPr>
         <w:t>.pi</w:t>
       </w:r>
+      <w:proofErr w:type="spellEnd"/>
       <w:r>
         <w:rPr>
           <w:rStyle w:val="pron"/>
@@ -2464,6 +2666,7 @@
           <w:rStyle w:val="pron"/>
           <w:rFonts w:ascii="Arial" w:hAnsi="Arial" w:cs="Arial"/>
         </w:rPr>
+        <w:lastRenderedPageBreak/>
         <w:t xml:space="preserve">mutually [adv.] </w:t>
       </w:r>
       <w:r>
@@ -2529,7 +2732,7 @@
           <w:rStyle w:val="pron"/>
           <w:rFonts w:ascii="Arial" w:hAnsi="Arial" w:cs="Arial"/>
         </w:rPr>
-        <w:t xml:space="preserve">.g. mutually exclusive : </w:t>
+        <w:t xml:space="preserve">.g. mutually exclusive: </w:t>
       </w:r>
       <w:r>
         <w:rPr>
@@ -2629,15 +2832,13 @@
     <w:p>
       <w:pPr>
         <w:rPr>
-          <w:rStyle w:val="pron"/>
-          <w:rFonts w:hint="eastAsia"/>
-        </w:rPr>
-      </w:pPr>
-      <w:r>
-        <w:rPr>
-          <w:rStyle w:val="pron"/>
-        </w:rPr>
-        <w:lastRenderedPageBreak/>
+          <w:rStyle w:val="richtext"/>
+        </w:rPr>
+      </w:pPr>
+      <w:r>
+        <w:rPr>
+          <w:rStyle w:val="pron"/>
+        </w:rPr>
         <w:t xml:space="preserve">whereas [conj.] </w:t>
       </w:r>
       <w:r>
@@ -2683,26 +2884,54 @@
         <w:rPr>
           <w:rStyle w:val="richtext"/>
         </w:rPr>
-        <w:t>conjunction</w:t>
+        <w:t>conjunction, and it means “</w:t>
       </w:r>
       <w:r>
         <w:rPr>
           <w:rStyle w:val="richtext"/>
-        </w:rPr>
-        <w:t>, and it means “</w:t>
+          <w:rFonts w:hint="eastAsia"/>
+        </w:rPr>
+        <w:t>连词</w:t>
       </w:r>
       <w:r>
         <w:rPr>
           <w:rStyle w:val="richtext"/>
-          <w:rFonts w:hint="eastAsia"/>
-        </w:rPr>
-        <w:t>连词</w:t>
-      </w:r>
-      <w:r>
+        </w:rPr>
+        <w:t>”</w:t>
+      </w:r>
+    </w:p>
+    <w:p>
+      <w:pPr>
         <w:rPr>
           <w:rStyle w:val="richtext"/>
         </w:rPr>
-        <w:t>”</w:t>
+      </w:pPr>
+      <w:r>
+        <w:rPr>
+          <w:rStyle w:val="richtext"/>
+        </w:rPr>
+        <w:t xml:space="preserve">notorious [adj.] </w:t>
+      </w:r>
+      <w:r>
+        <w:rPr>
+          <w:rStyle w:val="richtext"/>
+          <w:rFonts w:hint="eastAsia"/>
+        </w:rPr>
+        <w:t>声名狼藉的</w:t>
+      </w:r>
+    </w:p>
+    <w:p>
+      <w:pPr>
+        <w:rPr>
+          <w:rStyle w:val="pron"/>
+          <w:rFonts w:hint="eastAsia"/>
+        </w:rPr>
+      </w:pPr>
+      <w:r>
+        <w:rPr>
+          <w:rStyle w:val="richtext"/>
+        </w:rPr>
+        <w:t>e.g. The country is notorious for its appalling working conditions.</w:t>
       </w:r>
     </w:p>
     <w:p>

</xml_diff>

<commit_message>
update collocations and essays
</commit_message>
<xml_diff>
--- a/Collocations and words-my note.docx
+++ b/Collocations and words-my note.docx
@@ -406,6 +406,13 @@
           <w:rStyle w:val="pron"/>
         </w:rPr>
       </w:pPr>
+    </w:p>
+    <w:p>
+      <w:pPr>
+        <w:rPr>
+          <w:rStyle w:val="pron"/>
+        </w:rPr>
+      </w:pPr>
       <w:r>
         <w:rPr>
           <w:rStyle w:val="pron"/>
@@ -457,6 +464,15 @@
       <w:pPr>
         <w:rPr>
           <w:rStyle w:val="pron"/>
+          <w:b/>
+          <w:bCs/>
+        </w:rPr>
+      </w:pPr>
+    </w:p>
+    <w:p>
+      <w:pPr>
+        <w:rPr>
+          <w:rStyle w:val="pron"/>
         </w:rPr>
       </w:pPr>
       <w:r>
@@ -550,6 +566,13 @@
           <w:rStyle w:val="pron"/>
         </w:rPr>
       </w:pPr>
+    </w:p>
+    <w:p>
+      <w:pPr>
+        <w:rPr>
+          <w:rStyle w:val="pron"/>
+        </w:rPr>
+      </w:pPr>
       <w:r>
         <w:rPr>
           <w:rStyle w:val="pron"/>
@@ -595,6 +618,53 @@
           <w:rStyle w:val="pron"/>
         </w:rPr>
         <w:t xml:space="preserve"> </w:t>
+      </w:r>
+    </w:p>
+    <w:p>
+      <w:pPr>
+        <w:rPr>
+          <w:rStyle w:val="pron"/>
+        </w:rPr>
+      </w:pPr>
+    </w:p>
+    <w:p>
+      <w:pPr>
+        <w:rPr>
+          <w:rStyle w:val="pron"/>
+        </w:rPr>
+      </w:pPr>
+      <w:r>
+        <w:rPr>
+          <w:rStyle w:val="pron"/>
+        </w:rPr>
+        <w:t xml:space="preserve">bias [n. U. C. usually single] </w:t>
+      </w:r>
+      <w:r>
+        <w:rPr>
+          <w:rStyle w:val="pron"/>
+          <w:rFonts w:hint="eastAsia"/>
+        </w:rPr>
+        <w:t>偏见</w:t>
+      </w:r>
+    </w:p>
+    <w:p>
+      <w:pPr>
+        <w:rPr>
+          <w:rStyle w:val="pron"/>
+        </w:rPr>
+      </w:pPr>
+      <w:r>
+        <w:rPr>
+          <w:rStyle w:val="pron"/>
+          <w:rFonts w:hint="eastAsia"/>
+        </w:rPr>
+        <w:t>e</w:t>
+      </w:r>
+      <w:r>
+        <w:rPr>
+          <w:rStyle w:val="pron"/>
+        </w:rPr>
+        <w:t xml:space="preserve">.g. Some institutions still have a strong bias against woman. </w:t>
       </w:r>
     </w:p>
     <w:p>
@@ -791,6 +861,13 @@
         </w:rPr>
         <w:t xml:space="preserve"> </w:t>
       </w:r>
+    </w:p>
+    <w:p>
+      <w:pPr>
+        <w:rPr>
+          <w:rStyle w:val="pron"/>
+        </w:rPr>
+      </w:pPr>
     </w:p>
     <w:p>
       <w:pPr>
@@ -1024,27 +1101,7 @@
           <w:shd w:val="clear" w:color="auto" w:fill="FFFFFF"/>
         </w:rPr>
       </w:pPr>
-    </w:p>
-    <w:p>
-      <w:pPr>
-        <w:outlineLvl w:val="0"/>
-        <w:rPr>
-          <w:rStyle w:val="pron"/>
-          <w:b/>
-          <w:bCs/>
-        </w:rPr>
-      </w:pPr>
-      <w:r>
-        <w:rPr>
-          <w:rStyle w:val="pron"/>
-          <w:b/>
-          <w:bCs/>
-        </w:rPr>
-        <w:t>4, disease: 疾病</w:t>
-      </w:r>
-    </w:p>
-    <w:p>
-      <w:pPr>
+      <w:r>
         <w:rPr>
           <w:rFonts w:ascii="Arial" w:hAnsi="Arial" w:cs="Arial"/>
           <w:color w:val="202122"/>
@@ -1052,108 +1109,7 @@
           <w:szCs w:val="23"/>
           <w:shd w:val="clear" w:color="auto" w:fill="FFFFFF"/>
         </w:rPr>
-      </w:pPr>
-      <w:r>
-        <w:rPr>
-          <w:rFonts w:ascii="Arial" w:hAnsi="Arial" w:cs="Arial"/>
-          <w:color w:val="202122"/>
-          <w:sz w:val="23"/>
-          <w:szCs w:val="23"/>
-          <w:shd w:val="clear" w:color="auto" w:fill="FFFFFF"/>
-        </w:rPr>
-        <w:t>diabetes</w:t>
-      </w:r>
-      <w:r>
-        <w:rPr>
-          <w:rFonts w:ascii="Arial" w:hAnsi="Arial" w:cs="Arial"/>
-          <w:color w:val="202122"/>
-          <w:sz w:val="23"/>
-          <w:szCs w:val="23"/>
-          <w:shd w:val="clear" w:color="auto" w:fill="FFFFFF"/>
-        </w:rPr>
-        <w:t xml:space="preserve"> </w:t>
-      </w:r>
-      <w:r>
-        <w:rPr>
-          <w:rStyle w:val="pron"/>
-        </w:rPr>
-        <w:t>/</w:t>
-      </w:r>
-      <w:r>
-        <w:rPr>
-          <w:rStyle w:val="ipa"/>
-          <w:rFonts w:ascii="Arial" w:eastAsia="MS Gothic" w:hAnsi="Arial" w:cs="Arial"/>
-        </w:rPr>
-        <w:t>ˌ</w:t>
-      </w:r>
-      <w:r>
-        <w:rPr>
-          <w:rStyle w:val="ipa"/>
-          <w:rFonts w:ascii="Arial" w:hAnsi="Arial" w:cs="Arial"/>
-        </w:rPr>
-        <w:t>da</w:t>
-      </w:r>
-      <w:r>
-        <w:rPr>
-          <w:rStyle w:val="ipa"/>
-          <w:rFonts w:ascii="Arial" w:eastAsia="MS Gothic" w:hAnsi="Arial" w:cs="Arial"/>
-        </w:rPr>
-        <w:t>ɪ</w:t>
-      </w:r>
-      <w:r>
-        <w:rPr>
-          <w:rStyle w:val="ipa"/>
-          <w:rFonts w:ascii="Arial" w:hAnsi="Arial" w:cs="Arial"/>
-        </w:rPr>
-        <w:t>.</w:t>
-      </w:r>
-      <w:proofErr w:type="spellStart"/>
-      <w:r>
-        <w:rPr>
-          <w:rStyle w:val="ipa"/>
-          <w:rFonts w:ascii="Arial" w:eastAsia="MS Gothic" w:hAnsi="Arial" w:cs="Arial"/>
-        </w:rPr>
-        <w:t>əˈ</w:t>
-      </w:r>
-      <w:r>
-        <w:rPr>
-          <w:rStyle w:val="ipa"/>
-          <w:rFonts w:ascii="Arial" w:hAnsi="Arial" w:cs="Arial"/>
-        </w:rPr>
-        <w:t>bi</w:t>
-      </w:r>
-      <w:proofErr w:type="spellEnd"/>
-      <w:r>
-        <w:rPr>
-          <w:rStyle w:val="ipa"/>
-          <w:rFonts w:ascii="Arial" w:hAnsi="Arial" w:cs="Arial"/>
-        </w:rPr>
-        <w:t>ː.</w:t>
-      </w:r>
-      <w:proofErr w:type="spellStart"/>
-      <w:r>
-        <w:rPr>
-          <w:rStyle w:val="ipa"/>
-          <w:rFonts w:ascii="Arial" w:hAnsi="Arial" w:cs="Arial"/>
-        </w:rPr>
-        <w:t>tiːz</w:t>
-      </w:r>
-      <w:proofErr w:type="spellEnd"/>
-      <w:r>
-        <w:rPr>
-          <w:rStyle w:val="pron"/>
-        </w:rPr>
-        <w:t>/</w:t>
-      </w:r>
-      <w:r>
-        <w:rPr>
-          <w:rFonts w:ascii="Arial" w:hAnsi="Arial" w:cs="Arial"/>
-          <w:color w:val="202122"/>
-          <w:sz w:val="23"/>
-          <w:szCs w:val="23"/>
-          <w:shd w:val="clear" w:color="auto" w:fill="FFFFFF"/>
-        </w:rPr>
-        <w:t xml:space="preserve"> : </w:t>
+        <w:t xml:space="preserve">denominator: </w:t>
       </w:r>
       <w:r>
         <w:rPr>
@@ -1163,45 +1119,119 @@
           <w:szCs w:val="23"/>
           <w:shd w:val="clear" w:color="auto" w:fill="FFFFFF"/>
         </w:rPr>
-        <w:t>糖尿病</w:t>
-      </w:r>
-    </w:p>
-    <w:p>
-      <w:pPr>
-        <w:rPr>
-          <w:rStyle w:val="pron"/>
-        </w:rPr>
-      </w:pPr>
-      <w:r>
-        <w:t xml:space="preserve">rhinitis </w:t>
+        <w:t>分母</w:t>
+      </w:r>
+    </w:p>
+    <w:p>
+      <w:pPr>
+        <w:rPr>
+          <w:rFonts w:ascii="Arial" w:hAnsi="Arial" w:cs="Arial"/>
+          <w:color w:val="202122"/>
+          <w:sz w:val="23"/>
+          <w:szCs w:val="23"/>
+          <w:shd w:val="clear" w:color="auto" w:fill="FFFFFF"/>
+        </w:rPr>
+      </w:pPr>
+      <w:r>
+        <w:rPr>
+          <w:rFonts w:ascii="Arial" w:hAnsi="Arial" w:cs="Arial"/>
+          <w:color w:val="202122"/>
+          <w:sz w:val="23"/>
+          <w:szCs w:val="23"/>
+          <w:shd w:val="clear" w:color="auto" w:fill="FFFFFF"/>
+        </w:rPr>
+        <w:t xml:space="preserve">numerator: </w:t>
+      </w:r>
+      <w:r>
+        <w:rPr>
+          <w:rFonts w:ascii="Arial" w:hAnsi="Arial" w:cs="Arial" w:hint="eastAsia"/>
+          <w:color w:val="202122"/>
+          <w:sz w:val="23"/>
+          <w:szCs w:val="23"/>
+          <w:shd w:val="clear" w:color="auto" w:fill="FFFFFF"/>
+        </w:rPr>
+        <w:t>分子</w:t>
+      </w:r>
+    </w:p>
+    <w:p>
+      <w:pPr>
+        <w:rPr>
+          <w:rFonts w:ascii="Arial" w:hAnsi="Arial" w:cs="Arial"/>
+          <w:color w:val="202122"/>
+          <w:sz w:val="23"/>
+          <w:szCs w:val="23"/>
+          <w:shd w:val="clear" w:color="auto" w:fill="FFFFFF"/>
+        </w:rPr>
+      </w:pPr>
+    </w:p>
+    <w:p>
+      <w:pPr>
+        <w:outlineLvl w:val="0"/>
+        <w:rPr>
+          <w:rStyle w:val="pron"/>
+          <w:b/>
+          <w:bCs/>
+        </w:rPr>
+      </w:pPr>
+      <w:r>
+        <w:rPr>
+          <w:rStyle w:val="pron"/>
+          <w:b/>
+          <w:bCs/>
+        </w:rPr>
+        <w:t>4, disease: 疾病</w:t>
+      </w:r>
+    </w:p>
+    <w:p>
+      <w:pPr>
+        <w:rPr>
+          <w:rFonts w:ascii="Arial" w:hAnsi="Arial" w:cs="Arial"/>
+          <w:color w:val="202122"/>
+          <w:sz w:val="23"/>
+          <w:szCs w:val="23"/>
+          <w:shd w:val="clear" w:color="auto" w:fill="FFFFFF"/>
+        </w:rPr>
+      </w:pPr>
+      <w:r>
+        <w:rPr>
+          <w:rFonts w:ascii="Arial" w:hAnsi="Arial" w:cs="Arial"/>
+          <w:color w:val="202122"/>
+          <w:sz w:val="23"/>
+          <w:szCs w:val="23"/>
+          <w:shd w:val="clear" w:color="auto" w:fill="FFFFFF"/>
+        </w:rPr>
+        <w:lastRenderedPageBreak/>
+        <w:t>diabetes</w:t>
+      </w:r>
+      <w:r>
+        <w:rPr>
+          <w:rFonts w:ascii="Arial" w:hAnsi="Arial" w:cs="Arial"/>
+          <w:color w:val="202122"/>
+          <w:sz w:val="23"/>
+          <w:szCs w:val="23"/>
+          <w:shd w:val="clear" w:color="auto" w:fill="FFFFFF"/>
+        </w:rPr>
+        <w:t xml:space="preserve"> </w:t>
       </w:r>
       <w:r>
         <w:rPr>
           <w:rStyle w:val="pron"/>
         </w:rPr>
         <w:t>/</w:t>
-      </w:r>
-      <w:proofErr w:type="spellStart"/>
-      <w:r>
-        <w:rPr>
-          <w:rStyle w:val="ipa"/>
-          <w:rFonts w:ascii="Arial" w:hAnsi="Arial" w:cs="Arial"/>
-        </w:rPr>
-        <w:t>ra</w:t>
       </w:r>
       <w:r>
         <w:rPr>
           <w:rStyle w:val="ipa"/>
           <w:rFonts w:ascii="Arial" w:eastAsia="MS Gothic" w:hAnsi="Arial" w:cs="Arial"/>
         </w:rPr>
-        <w:t>ɪˈ</w:t>
+        <w:t>ˌ</w:t>
       </w:r>
       <w:r>
         <w:rPr>
           <w:rStyle w:val="ipa"/>
           <w:rFonts w:ascii="Arial" w:hAnsi="Arial" w:cs="Arial"/>
         </w:rPr>
-        <w:t>na</w:t>
+        <w:t>da</w:t>
       </w:r>
       <w:r>
         <w:rPr>
@@ -1215,1054 +1245,90 @@
           <w:rStyle w:val="ipa"/>
           <w:rFonts w:ascii="Arial" w:hAnsi="Arial" w:cs="Arial"/>
         </w:rPr>
-        <w:t>.t</w:t>
-      </w:r>
+        <w:t>.</w:t>
+      </w:r>
+      <w:proofErr w:type="spellStart"/>
       <w:r>
         <w:rPr>
           <w:rStyle w:val="ipa"/>
           <w:rFonts w:ascii="Arial" w:eastAsia="MS Gothic" w:hAnsi="Arial" w:cs="Arial"/>
         </w:rPr>
-        <w:t>ɪ</w:t>
+        <w:t>əˈ</w:t>
       </w:r>
       <w:r>
         <w:rPr>
           <w:rStyle w:val="ipa"/>
           <w:rFonts w:ascii="Arial" w:hAnsi="Arial" w:cs="Arial"/>
         </w:rPr>
-        <w:t>s</w:t>
+        <w:t>bi</w:t>
       </w:r>
       <w:proofErr w:type="spellEnd"/>
       <w:r>
         <w:rPr>
-          <w:rStyle w:val="pron"/>
-        </w:rPr>
-        <w:t>/[n.</w:t>
-      </w:r>
-      <w:r>
-        <w:rPr>
-          <w:rStyle w:val="pron"/>
-        </w:rPr>
-        <w:t xml:space="preserve"> </w:t>
-      </w:r>
-      <w:r>
-        <w:rPr>
-          <w:rStyle w:val="pron"/>
-        </w:rPr>
-        <w:t>C</w:t>
-      </w:r>
-      <w:r>
-        <w:rPr>
-          <w:rStyle w:val="pron"/>
-        </w:rPr>
-        <w:t>.</w:t>
-      </w:r>
-      <w:r>
-        <w:rPr>
-          <w:rStyle w:val="pron"/>
-        </w:rPr>
-        <w:t xml:space="preserve">] </w:t>
-      </w:r>
-      <w:r>
-        <w:rPr>
-          <w:rStyle w:val="pron"/>
-          <w:rFonts w:hint="eastAsia"/>
-        </w:rPr>
-        <w:t>鼻炎</w:t>
-      </w:r>
-    </w:p>
-    <w:p>
-      <w:pPr>
-        <w:rPr>
-          <w:rStyle w:val="pron"/>
-        </w:rPr>
-      </w:pPr>
-    </w:p>
-    <w:p>
-      <w:pPr>
-        <w:outlineLvl w:val="0"/>
-        <w:rPr>
-          <w:rStyle w:val="pron"/>
-          <w:b/>
-          <w:bCs/>
-        </w:rPr>
-      </w:pPr>
-      <w:r>
-        <w:rPr>
-          <w:rStyle w:val="pron"/>
-          <w:b/>
-          <w:bCs/>
-        </w:rPr>
-        <w:t xml:space="preserve">5, toiletries : </w:t>
-      </w:r>
-      <w:r>
-        <w:rPr>
-          <w:rStyle w:val="pron"/>
-          <w:rFonts w:hint="eastAsia"/>
-          <w:b/>
-          <w:bCs/>
-        </w:rPr>
-        <w:t>洗漱用品</w:t>
-      </w:r>
-      <w:r>
-        <w:rPr>
-          <w:rStyle w:val="pron"/>
-          <w:rFonts w:hint="eastAsia"/>
-          <w:b/>
-          <w:bCs/>
-        </w:rPr>
-        <w:t>。</w:t>
-      </w:r>
-    </w:p>
-    <w:p>
-      <w:pPr>
-        <w:rPr>
-          <w:rStyle w:val="pron"/>
-        </w:rPr>
-      </w:pPr>
-      <w:r>
-        <w:rPr>
-          <w:rStyle w:val="pron"/>
-          <w:rFonts w:hint="eastAsia"/>
-        </w:rPr>
-        <w:t>注意，</w:t>
-      </w:r>
-      <w:r>
-        <w:rPr>
-          <w:rStyle w:val="pron"/>
-        </w:rPr>
-        <w:t>toiletries</w:t>
-      </w:r>
-      <w:r>
-        <w:rPr>
-          <w:rStyle w:val="pron"/>
-          <w:rFonts w:hint="eastAsia"/>
-        </w:rPr>
-        <w:t>不是复数，是专有名词。</w:t>
-      </w:r>
-    </w:p>
-    <w:p>
-      <w:pPr>
-        <w:rPr>
-          <w:rStyle w:val="pron"/>
-        </w:rPr>
-      </w:pPr>
-      <w:r>
-        <w:rPr>
-          <w:rStyle w:val="pron"/>
-          <w:rFonts w:hint="eastAsia"/>
-        </w:rPr>
-        <w:t>b</w:t>
-      </w:r>
-      <w:r>
-        <w:rPr>
-          <w:rStyle w:val="pron"/>
-        </w:rPr>
-        <w:t xml:space="preserve">ody wash : </w:t>
-      </w:r>
-      <w:r>
-        <w:rPr>
-          <w:rStyle w:val="pron"/>
-          <w:rFonts w:hint="eastAsia"/>
-        </w:rPr>
-        <w:t>沐浴露</w:t>
-      </w:r>
-    </w:p>
-    <w:p>
-      <w:pPr>
-        <w:rPr>
-          <w:rStyle w:val="pron"/>
-        </w:rPr>
-      </w:pPr>
-      <w:r>
-        <w:rPr>
-          <w:rStyle w:val="pron"/>
-        </w:rPr>
-        <w:t>moisturizing cream /</w:t>
-      </w:r>
-      <w:r>
-        <w:rPr>
-          <w:rStyle w:val="pron"/>
-        </w:rPr>
-        <w:t xml:space="preserve"> </w:t>
-      </w:r>
-      <w:r>
-        <w:rPr>
-          <w:rStyle w:val="pron"/>
-          <w:rFonts w:hint="eastAsia"/>
-        </w:rPr>
-        <w:t>m</w:t>
-      </w:r>
-      <w:r>
-        <w:rPr>
-          <w:rStyle w:val="pron"/>
-        </w:rPr>
-        <w:t>oisturi</w:t>
-      </w:r>
-      <w:r>
-        <w:rPr>
-          <w:rStyle w:val="pron"/>
-        </w:rPr>
-        <w:t>z</w:t>
-      </w:r>
-      <w:r>
-        <w:rPr>
-          <w:rStyle w:val="pron"/>
-        </w:rPr>
-        <w:t xml:space="preserve">er / </w:t>
-      </w:r>
-      <w:r>
-        <w:rPr>
-          <w:rStyle w:val="pron"/>
-        </w:rPr>
-        <w:t xml:space="preserve">skin cream : </w:t>
-      </w:r>
-      <w:r>
-        <w:rPr>
-          <w:rStyle w:val="pron"/>
-          <w:rFonts w:hint="eastAsia"/>
-        </w:rPr>
-        <w:t>护肤霜</w:t>
-      </w:r>
-    </w:p>
-    <w:p>
-      <w:pPr>
-        <w:rPr>
-          <w:rStyle w:val="pron"/>
-        </w:rPr>
-      </w:pPr>
-      <w:r>
-        <w:rPr>
-          <w:rStyle w:val="pron"/>
-          <w:rFonts w:hint="eastAsia"/>
-        </w:rPr>
-        <w:t>t</w:t>
-      </w:r>
-      <w:r>
-        <w:rPr>
-          <w:rStyle w:val="pron"/>
-        </w:rPr>
-        <w:t xml:space="preserve">oothpaste : </w:t>
-      </w:r>
-      <w:r>
-        <w:rPr>
-          <w:rStyle w:val="pron"/>
-          <w:rFonts w:hint="eastAsia"/>
-        </w:rPr>
-        <w:t>牙膏</w:t>
-      </w:r>
-    </w:p>
-    <w:p>
-      <w:pPr>
-        <w:rPr>
-          <w:rStyle w:val="pron"/>
-        </w:rPr>
-      </w:pPr>
-      <w:r>
-        <w:rPr>
-          <w:rStyle w:val="pron"/>
-        </w:rPr>
-        <w:t xml:space="preserve">toothbrush : </w:t>
-      </w:r>
-      <w:r>
-        <w:rPr>
-          <w:rStyle w:val="pron"/>
-          <w:rFonts w:hint="eastAsia"/>
-        </w:rPr>
-        <w:t>牙刷</w:t>
-      </w:r>
-    </w:p>
-    <w:p>
-      <w:pPr>
-        <w:rPr>
-          <w:rStyle w:val="pron"/>
-        </w:rPr>
-      </w:pPr>
-      <w:r>
-        <w:rPr>
-          <w:rStyle w:val="pron"/>
-        </w:rPr>
-        <w:lastRenderedPageBreak/>
-        <w:t xml:space="preserve">shampoo : </w:t>
-      </w:r>
-      <w:r>
-        <w:rPr>
-          <w:rStyle w:val="pron"/>
-          <w:rFonts w:hint="eastAsia"/>
-        </w:rPr>
-        <w:t>洗头膏</w:t>
-      </w:r>
-      <w:r>
-        <w:rPr>
-          <w:rStyle w:val="pron"/>
-        </w:rPr>
-        <w:t xml:space="preserve"> </w:t>
-      </w:r>
-    </w:p>
-    <w:p>
-      <w:pPr>
-        <w:rPr>
-          <w:rStyle w:val="pron"/>
-        </w:rPr>
-      </w:pPr>
-    </w:p>
-    <w:p>
-      <w:pPr>
-        <w:outlineLvl w:val="0"/>
-        <w:rPr>
-          <w:rStyle w:val="pron"/>
-          <w:b/>
-          <w:bCs/>
-        </w:rPr>
-      </w:pPr>
-      <w:r>
-        <w:rPr>
-          <w:rStyle w:val="pron"/>
-          <w:b/>
-          <w:bCs/>
-        </w:rPr>
-        <w:t xml:space="preserve">6, make up : </w:t>
-      </w:r>
-      <w:r>
-        <w:rPr>
-          <w:rStyle w:val="pron"/>
-          <w:rFonts w:hint="eastAsia"/>
-          <w:b/>
-          <w:bCs/>
-        </w:rPr>
-        <w:t>化妆品</w:t>
-      </w:r>
-    </w:p>
-    <w:p>
-      <w:pPr>
-        <w:rPr>
-          <w:rStyle w:val="pron"/>
-        </w:rPr>
-      </w:pPr>
-      <w:r>
-        <w:rPr>
-          <w:rStyle w:val="pron"/>
-        </w:rPr>
-        <w:t>moisturi</w:t>
-      </w:r>
-      <w:r>
-        <w:rPr>
-          <w:rStyle w:val="pron"/>
-          <w:rFonts w:hint="eastAsia"/>
-        </w:rPr>
-        <w:t>z</w:t>
-      </w:r>
-      <w:r>
-        <w:rPr>
-          <w:rStyle w:val="pron"/>
-        </w:rPr>
-        <w:t xml:space="preserve">er : </w:t>
-      </w:r>
-      <w:r>
-        <w:rPr>
-          <w:rStyle w:val="pron"/>
-          <w:rFonts w:hint="eastAsia"/>
-        </w:rPr>
-        <w:t>护肤霜</w:t>
-      </w:r>
-    </w:p>
-    <w:p>
-      <w:pPr>
-        <w:rPr>
-          <w:rStyle w:val="pron"/>
-        </w:rPr>
-      </w:pPr>
-      <w:r>
-        <w:rPr>
-          <w:rStyle w:val="pron"/>
-        </w:rPr>
-        <w:t xml:space="preserve">a moisturizing cream : </w:t>
-      </w:r>
-      <w:r>
-        <w:rPr>
-          <w:rStyle w:val="pron"/>
-          <w:rFonts w:hint="eastAsia"/>
-        </w:rPr>
-        <w:t>护肤霜</w:t>
-      </w:r>
-    </w:p>
-    <w:p>
-      <w:pPr>
-        <w:rPr>
-          <w:rStyle w:val="pron"/>
-        </w:rPr>
-      </w:pPr>
-      <w:r>
-        <w:rPr>
-          <w:rStyle w:val="pron"/>
-          <w:rFonts w:hint="eastAsia"/>
-        </w:rPr>
-        <w:t>app</w:t>
-      </w:r>
-      <w:r>
-        <w:rPr>
-          <w:rStyle w:val="pron"/>
-        </w:rPr>
-        <w:t xml:space="preserve">ly sun cream : </w:t>
-      </w:r>
-      <w:r>
-        <w:rPr>
-          <w:rStyle w:val="pron"/>
-          <w:rFonts w:hint="eastAsia"/>
-        </w:rPr>
-        <w:t>涂防晒霜</w:t>
-      </w:r>
-    </w:p>
-    <w:p>
-      <w:pPr>
-        <w:rPr>
-          <w:rStyle w:val="pron"/>
-        </w:rPr>
-      </w:pPr>
-    </w:p>
-    <w:p>
-      <w:pPr>
-        <w:outlineLvl w:val="0"/>
-        <w:rPr>
-          <w:rStyle w:val="pron"/>
-          <w:b/>
-          <w:bCs/>
-        </w:rPr>
-      </w:pPr>
-      <w:r>
-        <w:rPr>
-          <w:rStyle w:val="pron"/>
-          <w:b/>
-          <w:bCs/>
-        </w:rPr>
-        <w:t>7</w:t>
-      </w:r>
-      <w:r>
-        <w:rPr>
-          <w:rStyle w:val="pron"/>
-          <w:b/>
-          <w:bCs/>
-        </w:rPr>
-        <w:t xml:space="preserve">, Job and Occupation: </w:t>
-      </w:r>
-      <w:r>
-        <w:rPr>
-          <w:rStyle w:val="pron"/>
-          <w:rFonts w:hint="eastAsia"/>
-          <w:b/>
-          <w:bCs/>
-        </w:rPr>
-        <w:t>工作和职位</w:t>
-      </w:r>
-    </w:p>
-    <w:p>
-      <w:pPr>
-        <w:rPr>
-          <w:rStyle w:val="pron"/>
-        </w:rPr>
-      </w:pPr>
-      <w:r>
-        <w:rPr>
-          <w:rStyle w:val="pron"/>
-        </w:rPr>
-        <w:t xml:space="preserve">vacancy : </w:t>
-      </w:r>
-      <w:r>
-        <w:rPr>
-          <w:rStyle w:val="pron"/>
-          <w:rFonts w:hint="eastAsia"/>
-        </w:rPr>
-        <w:t>职位空缺</w:t>
-      </w:r>
-    </w:p>
-    <w:p>
-      <w:pPr>
-        <w:rPr>
-          <w:rStyle w:val="pron"/>
-        </w:rPr>
-      </w:pPr>
-    </w:p>
-    <w:p>
-      <w:pPr>
-        <w:outlineLvl w:val="0"/>
-        <w:rPr>
-          <w:rStyle w:val="pron"/>
-          <w:b/>
-          <w:bCs/>
-        </w:rPr>
-      </w:pPr>
-      <w:r>
-        <w:rPr>
-          <w:rStyle w:val="pron"/>
-          <w:b/>
-          <w:bCs/>
-        </w:rPr>
-        <w:t>8</w:t>
-      </w:r>
-      <w:r>
-        <w:rPr>
-          <w:rStyle w:val="pron"/>
-          <w:rFonts w:hint="eastAsia"/>
-          <w:b/>
-          <w:bCs/>
-        </w:rPr>
-        <w:t>,</w:t>
-      </w:r>
-      <w:r>
-        <w:rPr>
-          <w:rStyle w:val="pron"/>
-          <w:b/>
-          <w:bCs/>
-        </w:rPr>
-        <w:t xml:space="preserve"> character : </w:t>
-      </w:r>
-      <w:r>
-        <w:rPr>
-          <w:rStyle w:val="pron"/>
-          <w:rFonts w:hint="eastAsia"/>
-          <w:b/>
-          <w:bCs/>
-        </w:rPr>
-        <w:t>性格</w:t>
-      </w:r>
-    </w:p>
-    <w:p>
-      <w:pPr>
-        <w:rPr>
-          <w:rStyle w:val="pron"/>
-        </w:rPr>
-      </w:pPr>
-      <w:r>
-        <w:rPr>
-          <w:rStyle w:val="pron"/>
-          <w:rFonts w:hint="eastAsia"/>
-        </w:rPr>
-        <w:t>di</w:t>
-      </w:r>
-      <w:r>
-        <w:rPr>
-          <w:rStyle w:val="pron"/>
-        </w:rPr>
-        <w:t xml:space="preserve">sposition </w:t>
-      </w:r>
-      <w:r>
-        <w:rPr>
-          <w:rStyle w:val="pron"/>
-        </w:rPr>
-        <w:t xml:space="preserve">[formal] </w:t>
-      </w:r>
-      <w:r>
-        <w:rPr>
-          <w:rStyle w:val="pron"/>
-        </w:rPr>
-        <w:t>[n. C. usually single]</w:t>
-      </w:r>
-      <w:r>
-        <w:rPr>
-          <w:rStyle w:val="pron"/>
-          <w:rFonts w:hint="eastAsia"/>
-        </w:rPr>
-        <w:t>:</w:t>
-      </w:r>
-      <w:r>
-        <w:rPr>
-          <w:rStyle w:val="pron"/>
-        </w:rPr>
-        <w:t xml:space="preserve"> </w:t>
-      </w:r>
-      <w:r>
-        <w:rPr>
-          <w:rStyle w:val="pron"/>
-          <w:rFonts w:hint="eastAsia"/>
-        </w:rPr>
-        <w:t>性格</w:t>
-      </w:r>
-    </w:p>
-    <w:p>
-      <w:pPr>
-        <w:rPr>
-          <w:rStyle w:val="pron"/>
-        </w:rPr>
-      </w:pPr>
-      <w:r>
-        <w:rPr>
-          <w:rStyle w:val="pron"/>
-          <w:rFonts w:hint="eastAsia"/>
-        </w:rPr>
-        <w:t>e</w:t>
-      </w:r>
-      <w:r>
-        <w:rPr>
-          <w:rStyle w:val="pron"/>
-        </w:rPr>
-        <w:t xml:space="preserve">.g. a reflective disposition : </w:t>
-      </w:r>
-      <w:r>
-        <w:rPr>
-          <w:rStyle w:val="pron"/>
-          <w:rFonts w:hint="eastAsia"/>
-        </w:rPr>
-        <w:t>一个善于反思的性格</w:t>
-      </w:r>
-      <w:r>
-        <w:rPr>
-          <w:rStyle w:val="pron"/>
-        </w:rPr>
-        <w:t xml:space="preserve"> </w:t>
-      </w:r>
-    </w:p>
-    <w:p>
-      <w:pPr>
-        <w:rPr>
-          <w:rStyle w:val="pron"/>
-        </w:rPr>
-      </w:pPr>
-    </w:p>
-    <w:p>
-      <w:pPr>
-        <w:rPr>
-          <w:rStyle w:val="pron"/>
-        </w:rPr>
-      </w:pPr>
-    </w:p>
-    <w:p>
-      <w:pPr>
-        <w:outlineLvl w:val="0"/>
-        <w:rPr>
-          <w:rStyle w:val="pron"/>
-          <w:b/>
-          <w:bCs/>
-        </w:rPr>
-      </w:pPr>
-      <w:r>
-        <w:rPr>
-          <w:rStyle w:val="pron"/>
-          <w:b/>
-          <w:bCs/>
-        </w:rPr>
-        <w:t>9</w:t>
-      </w:r>
-      <w:r>
-        <w:rPr>
-          <w:rStyle w:val="pron"/>
-          <w:b/>
-          <w:bCs/>
-        </w:rPr>
-        <w:t>, illness</w:t>
-      </w:r>
-    </w:p>
-    <w:p>
-      <w:pPr>
-        <w:rPr>
-          <w:rStyle w:val="pron"/>
-        </w:rPr>
-      </w:pPr>
-      <w:r>
-        <w:rPr>
-          <w:rStyle w:val="pron"/>
-        </w:rPr>
-        <w:t xml:space="preserve">have an injection: </w:t>
-      </w:r>
-      <w:r>
-        <w:rPr>
-          <w:rStyle w:val="pron"/>
-          <w:rFonts w:hint="eastAsia"/>
-        </w:rPr>
-        <w:t>打针</w:t>
-      </w:r>
-    </w:p>
-    <w:p>
-      <w:pPr>
-        <w:rPr>
-          <w:rStyle w:val="pron"/>
-        </w:rPr>
-      </w:pPr>
-      <w:r>
-        <w:rPr>
-          <w:rStyle w:val="pron"/>
-        </w:rPr>
-        <w:t xml:space="preserve">to give an injection: </w:t>
-      </w:r>
-      <w:r>
-        <w:rPr>
-          <w:rStyle w:val="pron"/>
-          <w:rFonts w:hint="eastAsia"/>
-        </w:rPr>
-        <w:t>给某人打针</w:t>
-      </w:r>
-    </w:p>
-    <w:p>
-      <w:pPr>
-        <w:rPr>
-          <w:rStyle w:val="pron"/>
-        </w:rPr>
-      </w:pPr>
-      <w:r>
-        <w:rPr>
-          <w:rStyle w:val="pron"/>
-        </w:rPr>
-        <w:t xml:space="preserve">prone </w:t>
-      </w:r>
-      <w:r>
-        <w:rPr>
-          <w:rStyle w:val="pron"/>
-          <w:rFonts w:hint="eastAsia"/>
-        </w:rPr>
-        <w:t>[</w:t>
-      </w:r>
-      <w:r>
-        <w:rPr>
-          <w:rStyle w:val="pron"/>
-        </w:rPr>
-        <w:t xml:space="preserve">adj.]: </w:t>
-      </w:r>
-      <w:r>
-        <w:rPr>
-          <w:rStyle w:val="pron"/>
-          <w:rFonts w:hint="eastAsia"/>
-        </w:rPr>
-        <w:t>易于遭受的</w:t>
-      </w:r>
-    </w:p>
-    <w:p>
-      <w:pPr>
-        <w:rPr>
-          <w:rStyle w:val="pron"/>
-        </w:rPr>
-      </w:pPr>
-      <w:r>
-        <w:rPr>
-          <w:rStyle w:val="pron"/>
-        </w:rPr>
-        <w:t>e.g. prone to injuries/</w:t>
-      </w:r>
-      <w:r>
-        <w:rPr>
-          <w:rStyle w:val="pron"/>
-          <w:rFonts w:hint="eastAsia"/>
-        </w:rPr>
-        <w:t>ill</w:t>
-      </w:r>
-      <w:r>
-        <w:rPr>
-          <w:rStyle w:val="pron"/>
-        </w:rPr>
-        <w:t xml:space="preserve">ness: </w:t>
-      </w:r>
-      <w:r>
-        <w:rPr>
-          <w:rStyle w:val="pron"/>
-          <w:rFonts w:hint="eastAsia"/>
-        </w:rPr>
-        <w:t>容易受伤/生病</w:t>
-      </w:r>
-    </w:p>
-    <w:p>
-      <w:pPr>
-        <w:rPr>
-          <w:rStyle w:val="pron"/>
-        </w:rPr>
-      </w:pPr>
-    </w:p>
-    <w:p>
-      <w:pPr>
-        <w:outlineLvl w:val="0"/>
-        <w:rPr>
-          <w:rStyle w:val="pron"/>
-          <w:b/>
-          <w:bCs/>
-        </w:rPr>
-      </w:pPr>
-      <w:r>
-        <w:rPr>
-          <w:rStyle w:val="pron"/>
-          <w:b/>
-          <w:bCs/>
-        </w:rPr>
-        <w:t>10, school</w:t>
-      </w:r>
-    </w:p>
-    <w:p>
-      <w:pPr>
-        <w:rPr>
-          <w:rStyle w:val="pron"/>
-        </w:rPr>
-      </w:pPr>
-      <w:r>
-        <w:rPr>
-          <w:rStyle w:val="pron"/>
-        </w:rPr>
-        <w:t xml:space="preserve">attend college/university: </w:t>
-      </w:r>
-      <w:r>
-        <w:rPr>
-          <w:rStyle w:val="pron"/>
-          <w:rFonts w:hint="eastAsia"/>
-        </w:rPr>
-        <w:t>上大学</w:t>
-      </w:r>
-    </w:p>
-    <w:p>
-      <w:pPr>
-        <w:rPr>
-          <w:rStyle w:val="pron"/>
-        </w:rPr>
-      </w:pPr>
-      <w:r>
-        <w:rPr>
-          <w:rStyle w:val="pron"/>
-          <w:rFonts w:hint="eastAsia"/>
-        </w:rPr>
-        <w:t>ad</w:t>
-      </w:r>
-      <w:r>
-        <w:rPr>
-          <w:rStyle w:val="pron"/>
-        </w:rPr>
-        <w:t>mit [</w:t>
+          <w:rStyle w:val="ipa"/>
+          <w:rFonts w:ascii="Arial" w:hAnsi="Arial" w:cs="Arial"/>
+        </w:rPr>
+        <w:t>ː.</w:t>
       </w:r>
       <w:proofErr w:type="spellStart"/>
       <w:r>
         <w:rPr>
-          <w:rStyle w:val="pron"/>
-        </w:rPr>
-        <w:t>vt.</w:t>
+          <w:rStyle w:val="ipa"/>
+          <w:rFonts w:ascii="Arial" w:hAnsi="Arial" w:cs="Arial"/>
+        </w:rPr>
+        <w:t>tiːz</w:t>
       </w:r>
       <w:proofErr w:type="spellEnd"/>
       <w:r>
         <w:rPr>
           <w:rStyle w:val="pron"/>
         </w:rPr>
-        <w:t xml:space="preserve">] </w:t>
-      </w:r>
-      <w:r>
-        <w:rPr>
-          <w:rStyle w:val="pron"/>
-          <w:rFonts w:hint="eastAsia"/>
-        </w:rPr>
-        <w:t>接收(入学</w:t>
-      </w:r>
-      <w:r>
-        <w:rPr>
-          <w:rStyle w:val="pron"/>
-        </w:rPr>
-        <w:t>)</w:t>
-      </w:r>
-    </w:p>
-    <w:p>
-      <w:pPr>
-        <w:rPr>
-          <w:rStyle w:val="pron"/>
-          <w:rFonts w:hint="eastAsia"/>
-        </w:rPr>
-      </w:pPr>
-      <w:r>
-        <w:rPr>
-          <w:rStyle w:val="pron"/>
-        </w:rPr>
-        <w:t xml:space="preserve">e.g. Jane was admitted </w:t>
-      </w:r>
-      <w:r>
-        <w:rPr>
-          <w:rStyle w:val="pron"/>
-        </w:rPr>
-        <w:t>to</w:t>
-      </w:r>
-      <w:r>
-        <w:rPr>
-          <w:rStyle w:val="pron"/>
-        </w:rPr>
-        <w:t xml:space="preserve"> a university.</w:t>
-      </w:r>
-    </w:p>
-    <w:p>
-      <w:pPr>
-        <w:rPr>
-          <w:rStyle w:val="pron"/>
-        </w:rPr>
-      </w:pPr>
-    </w:p>
-    <w:p>
-      <w:pPr>
-        <w:outlineLvl w:val="0"/>
-        <w:rPr>
-          <w:rStyle w:val="pron"/>
-          <w:b/>
-          <w:bCs/>
-        </w:rPr>
-      </w:pPr>
-      <w:r>
-        <w:rPr>
-          <w:rStyle w:val="pron"/>
-          <w:b/>
-          <w:bCs/>
-        </w:rPr>
-        <w:t>#</w:t>
-      </w:r>
-      <w:r>
-        <w:rPr>
-          <w:rStyle w:val="pron"/>
-          <w:rFonts w:hint="eastAsia"/>
-          <w:b/>
-          <w:bCs/>
-        </w:rPr>
-        <w:t>,</w:t>
-      </w:r>
-      <w:r>
-        <w:rPr>
-          <w:rStyle w:val="pron"/>
-          <w:b/>
-          <w:bCs/>
-        </w:rPr>
-        <w:t xml:space="preserve"> </w:t>
-      </w:r>
-      <w:r>
-        <w:rPr>
-          <w:rStyle w:val="pron"/>
-          <w:b/>
-          <w:bCs/>
-        </w:rPr>
-        <w:t>others</w:t>
-      </w:r>
-    </w:p>
-    <w:p>
-      <w:pPr>
-        <w:rPr>
-          <w:rStyle w:val="pron"/>
-        </w:rPr>
-      </w:pPr>
-      <w:r>
-        <w:rPr>
-          <w:rStyle w:val="pron"/>
-        </w:rPr>
-        <w:t xml:space="preserve">stand up (to remain valid even when tested) : </w:t>
-      </w:r>
-      <w:r>
-        <w:rPr>
-          <w:rStyle w:val="pron"/>
-          <w:rFonts w:hint="eastAsia"/>
-        </w:rPr>
-        <w:t>经得起</w:t>
-      </w:r>
-    </w:p>
-    <w:p>
-      <w:pPr>
-        <w:rPr>
-          <w:rStyle w:val="pron"/>
-        </w:rPr>
-      </w:pPr>
-      <w:r>
-        <w:rPr>
-          <w:rStyle w:val="pron"/>
-        </w:rPr>
-        <w:t xml:space="preserve">scrutiny [n. C.] : </w:t>
-      </w:r>
-      <w:r>
-        <w:rPr>
-          <w:rStyle w:val="pron"/>
-          <w:rFonts w:hint="eastAsia"/>
-        </w:rPr>
-        <w:t>考验；检查</w:t>
-      </w:r>
-      <w:r>
-        <w:rPr>
-          <w:rStyle w:val="pron"/>
-        </w:rPr>
-        <w:t xml:space="preserve"> </w:t>
-      </w:r>
-    </w:p>
-    <w:p>
-      <w:pPr>
-        <w:rPr>
-          <w:rStyle w:val="pron"/>
-        </w:rPr>
-      </w:pPr>
-      <w:r>
-        <w:rPr>
-          <w:rStyle w:val="pron"/>
-        </w:rPr>
-        <w:t xml:space="preserve">e.g. </w:t>
-      </w:r>
-      <w:r>
-        <w:rPr>
-          <w:rStyle w:val="pron"/>
-          <w:rFonts w:hint="eastAsia"/>
-        </w:rPr>
-        <w:t>His</w:t>
-      </w:r>
-      <w:r>
-        <w:rPr>
-          <w:rStyle w:val="pron"/>
-        </w:rPr>
-        <w:t xml:space="preserve"> argument doesn’t really stand up to scrutiny.</w:t>
-      </w:r>
-    </w:p>
-    <w:p>
-      <w:pPr>
-        <w:rPr>
-          <w:rStyle w:val="pron"/>
-        </w:rPr>
-      </w:pPr>
-    </w:p>
-    <w:p>
-      <w:pPr>
-        <w:rPr>
-          <w:rStyle w:val="pron"/>
-        </w:rPr>
-      </w:pPr>
-      <w:r>
-        <w:rPr>
-          <w:rStyle w:val="pron"/>
-        </w:rPr>
-        <w:t xml:space="preserve">likewise [adv.] </w:t>
-      </w:r>
-      <w:r>
-        <w:rPr>
-          <w:rStyle w:val="pron"/>
-          <w:rFonts w:hint="eastAsia"/>
-        </w:rPr>
-        <w:t>同样地；</w:t>
-      </w:r>
-    </w:p>
-    <w:p>
-      <w:pPr>
-        <w:rPr>
-          <w:rStyle w:val="pron"/>
-        </w:rPr>
-      </w:pPr>
-      <w:r>
-        <w:rPr>
-          <w:rStyle w:val="pron"/>
-        </w:rPr>
-        <w:t xml:space="preserve">e.g. He expected his colleagues to do likewise. </w:t>
-      </w:r>
-    </w:p>
-    <w:p>
-      <w:pPr>
-        <w:rPr>
-          <w:rStyle w:val="pron"/>
-        </w:rPr>
-      </w:pPr>
-    </w:p>
-    <w:p>
-      <w:pPr>
-        <w:rPr>
-          <w:rStyle w:val="pron"/>
-        </w:rPr>
-      </w:pPr>
-      <w:r>
-        <w:rPr>
-          <w:rStyle w:val="pron"/>
-        </w:rPr>
-        <w:t xml:space="preserve">innate </w:t>
-      </w:r>
-      <w:r>
-        <w:rPr>
-          <w:rStyle w:val="pron"/>
-          <w:rFonts w:ascii="Arial" w:hAnsi="Arial" w:cs="Arial"/>
-        </w:rPr>
         <w:t>/</w:t>
       </w:r>
+      <w:r>
+        <w:rPr>
+          <w:rFonts w:ascii="Arial" w:hAnsi="Arial" w:cs="Arial"/>
+          <w:color w:val="202122"/>
+          <w:sz w:val="23"/>
+          <w:szCs w:val="23"/>
+          <w:shd w:val="clear" w:color="auto" w:fill="FFFFFF"/>
+        </w:rPr>
+        <w:t xml:space="preserve"> : </w:t>
+      </w:r>
+      <w:r>
+        <w:rPr>
+          <w:rFonts w:ascii="Arial" w:hAnsi="Arial" w:cs="Arial" w:hint="eastAsia"/>
+          <w:color w:val="202122"/>
+          <w:sz w:val="23"/>
+          <w:szCs w:val="23"/>
+          <w:shd w:val="clear" w:color="auto" w:fill="FFFFFF"/>
+        </w:rPr>
+        <w:t>糖尿病</w:t>
+      </w:r>
+    </w:p>
+    <w:p>
+      <w:pPr>
+        <w:rPr>
+          <w:rStyle w:val="pron"/>
+        </w:rPr>
+      </w:pPr>
+      <w:r>
+        <w:t xml:space="preserve">rhinitis </w:t>
+      </w:r>
+      <w:r>
+        <w:rPr>
+          <w:rStyle w:val="pron"/>
+        </w:rPr>
+        <w:t>/</w:t>
+      </w:r>
       <w:proofErr w:type="spellStart"/>
+      <w:r>
+        <w:rPr>
+          <w:rStyle w:val="ipa"/>
+          <w:rFonts w:ascii="Arial" w:hAnsi="Arial" w:cs="Arial"/>
+        </w:rPr>
+        <w:t>ra</w:t>
+      </w:r>
       <w:r>
         <w:rPr>
           <w:rStyle w:val="ipa"/>
@@ -2275,7 +1341,7 @@
           <w:rStyle w:val="ipa"/>
           <w:rFonts w:ascii="Arial" w:hAnsi="Arial" w:cs="Arial"/>
         </w:rPr>
-        <w:t>ne</w:t>
+        <w:t>na</w:t>
       </w:r>
       <w:r>
         <w:rPr>
@@ -2289,56 +1355,1395 @@
           <w:rStyle w:val="ipa"/>
           <w:rFonts w:ascii="Arial" w:hAnsi="Arial" w:cs="Arial"/>
         </w:rPr>
-        <w:t>t</w:t>
-      </w:r>
-      <w:proofErr w:type="spellEnd"/>
-      <w:r>
-        <w:rPr>
-          <w:rStyle w:val="pron"/>
-        </w:rPr>
-        <w:t xml:space="preserve">/ [adj.] </w:t>
-      </w:r>
-      <w:r>
-        <w:rPr>
-          <w:rStyle w:val="pron"/>
-          <w:rFonts w:hint="eastAsia"/>
-        </w:rPr>
-        <w:t>天生的</w:t>
-      </w:r>
-    </w:p>
-    <w:p>
-      <w:pPr>
-        <w:rPr>
-          <w:rStyle w:val="pron"/>
-          <w:rFonts w:ascii="Arial" w:hAnsi="Arial" w:cs="Arial"/>
-        </w:rPr>
-      </w:pPr>
-      <w:r>
-        <w:rPr>
-          <w:rStyle w:val="pron"/>
-        </w:rPr>
-        <w:t xml:space="preserve">obsolete </w:t>
-      </w:r>
-      <w:r>
-        <w:rPr>
-          <w:rStyle w:val="pron"/>
-          <w:rFonts w:ascii="Arial" w:hAnsi="Arial" w:cs="Arial"/>
-        </w:rPr>
-        <w:t>/</w:t>
+        <w:t>.t</w:t>
       </w:r>
       <w:r>
         <w:rPr>
           <w:rStyle w:val="ipa"/>
           <w:rFonts w:ascii="Arial" w:eastAsia="MS Gothic" w:hAnsi="Arial" w:cs="Arial"/>
         </w:rPr>
-        <w:t>ˌ</w:t>
+        <w:t>ɪ</w:t>
+      </w:r>
+      <w:r>
+        <w:rPr>
+          <w:rStyle w:val="ipa"/>
+          <w:rFonts w:ascii="Arial" w:hAnsi="Arial" w:cs="Arial"/>
+        </w:rPr>
+        <w:t>s</w:t>
+      </w:r>
+      <w:proofErr w:type="spellEnd"/>
+      <w:r>
+        <w:rPr>
+          <w:rStyle w:val="pron"/>
+        </w:rPr>
+        <w:t>/[n.</w:t>
+      </w:r>
+      <w:r>
+        <w:rPr>
+          <w:rStyle w:val="pron"/>
+        </w:rPr>
+        <w:t xml:space="preserve"> </w:t>
+      </w:r>
+      <w:r>
+        <w:rPr>
+          <w:rStyle w:val="pron"/>
+        </w:rPr>
+        <w:t>C</w:t>
+      </w:r>
+      <w:r>
+        <w:rPr>
+          <w:rStyle w:val="pron"/>
+        </w:rPr>
+        <w:t>.</w:t>
+      </w:r>
+      <w:r>
+        <w:rPr>
+          <w:rStyle w:val="pron"/>
+        </w:rPr>
+        <w:t xml:space="preserve">] </w:t>
+      </w:r>
+      <w:r>
+        <w:rPr>
+          <w:rStyle w:val="pron"/>
+          <w:rFonts w:hint="eastAsia"/>
+        </w:rPr>
+        <w:t>鼻炎</w:t>
+      </w:r>
+    </w:p>
+    <w:p>
+      <w:pPr>
+        <w:rPr>
+          <w:rStyle w:val="pron"/>
+        </w:rPr>
+      </w:pPr>
+    </w:p>
+    <w:p>
+      <w:pPr>
+        <w:outlineLvl w:val="0"/>
+        <w:rPr>
+          <w:rStyle w:val="pron"/>
+          <w:b/>
+          <w:bCs/>
+        </w:rPr>
+      </w:pPr>
+      <w:r>
+        <w:rPr>
+          <w:rStyle w:val="pron"/>
+          <w:b/>
+          <w:bCs/>
+        </w:rPr>
+        <w:t xml:space="preserve">5, toiletries : </w:t>
+      </w:r>
+      <w:r>
+        <w:rPr>
+          <w:rStyle w:val="pron"/>
+          <w:rFonts w:hint="eastAsia"/>
+          <w:b/>
+          <w:bCs/>
+        </w:rPr>
+        <w:t>洗漱用品</w:t>
+      </w:r>
+      <w:r>
+        <w:rPr>
+          <w:rStyle w:val="pron"/>
+          <w:rFonts w:hint="eastAsia"/>
+          <w:b/>
+          <w:bCs/>
+        </w:rPr>
+        <w:t>。</w:t>
+      </w:r>
+    </w:p>
+    <w:p>
+      <w:pPr>
+        <w:rPr>
+          <w:rStyle w:val="pron"/>
+        </w:rPr>
+      </w:pPr>
+      <w:r>
+        <w:rPr>
+          <w:rStyle w:val="pron"/>
+          <w:rFonts w:hint="eastAsia"/>
+        </w:rPr>
+        <w:t>注意，</w:t>
+      </w:r>
+      <w:r>
+        <w:rPr>
+          <w:rStyle w:val="pron"/>
+        </w:rPr>
+        <w:t>toiletries</w:t>
+      </w:r>
+      <w:r>
+        <w:rPr>
+          <w:rStyle w:val="pron"/>
+          <w:rFonts w:hint="eastAsia"/>
+        </w:rPr>
+        <w:t>不是复数，是专有名词。</w:t>
+      </w:r>
+    </w:p>
+    <w:p>
+      <w:pPr>
+        <w:rPr>
+          <w:rStyle w:val="pron"/>
+        </w:rPr>
+      </w:pPr>
+      <w:r>
+        <w:rPr>
+          <w:rStyle w:val="pron"/>
+          <w:rFonts w:hint="eastAsia"/>
+        </w:rPr>
+        <w:t>b</w:t>
+      </w:r>
+      <w:r>
+        <w:rPr>
+          <w:rStyle w:val="pron"/>
+        </w:rPr>
+        <w:t xml:space="preserve">ody wash: </w:t>
+      </w:r>
+      <w:r>
+        <w:rPr>
+          <w:rStyle w:val="pron"/>
+          <w:rFonts w:hint="eastAsia"/>
+        </w:rPr>
+        <w:t>沐浴露</w:t>
+      </w:r>
+    </w:p>
+    <w:p>
+      <w:pPr>
+        <w:rPr>
+          <w:rStyle w:val="pron"/>
+        </w:rPr>
+      </w:pPr>
+      <w:r>
+        <w:rPr>
+          <w:rStyle w:val="pron"/>
+        </w:rPr>
+        <w:t>moisturizing cream /</w:t>
+      </w:r>
+      <w:r>
+        <w:rPr>
+          <w:rStyle w:val="pron"/>
+        </w:rPr>
+        <w:t xml:space="preserve"> </w:t>
+      </w:r>
+      <w:r>
+        <w:rPr>
+          <w:rStyle w:val="pron"/>
+          <w:rFonts w:hint="eastAsia"/>
+        </w:rPr>
+        <w:t>m</w:t>
+      </w:r>
+      <w:r>
+        <w:rPr>
+          <w:rStyle w:val="pron"/>
+        </w:rPr>
+        <w:t>oisturi</w:t>
+      </w:r>
+      <w:r>
+        <w:rPr>
+          <w:rStyle w:val="pron"/>
+        </w:rPr>
+        <w:t>z</w:t>
+      </w:r>
+      <w:r>
+        <w:rPr>
+          <w:rStyle w:val="pron"/>
+        </w:rPr>
+        <w:t xml:space="preserve">er / </w:t>
+      </w:r>
+      <w:r>
+        <w:rPr>
+          <w:rStyle w:val="pron"/>
+        </w:rPr>
+        <w:t xml:space="preserve">skin cream : </w:t>
+      </w:r>
+      <w:r>
+        <w:rPr>
+          <w:rStyle w:val="pron"/>
+          <w:rFonts w:hint="eastAsia"/>
+        </w:rPr>
+        <w:t>护肤霜</w:t>
+      </w:r>
+    </w:p>
+    <w:p>
+      <w:pPr>
+        <w:rPr>
+          <w:rStyle w:val="pron"/>
+        </w:rPr>
+      </w:pPr>
+      <w:r>
+        <w:rPr>
+          <w:rStyle w:val="pron"/>
+          <w:rFonts w:hint="eastAsia"/>
+        </w:rPr>
+        <w:t>t</w:t>
+      </w:r>
+      <w:r>
+        <w:rPr>
+          <w:rStyle w:val="pron"/>
+        </w:rPr>
+        <w:t xml:space="preserve">oothpaste : </w:t>
+      </w:r>
+      <w:r>
+        <w:rPr>
+          <w:rStyle w:val="pron"/>
+          <w:rFonts w:hint="eastAsia"/>
+        </w:rPr>
+        <w:t>牙膏</w:t>
+      </w:r>
+    </w:p>
+    <w:p>
+      <w:pPr>
+        <w:rPr>
+          <w:rStyle w:val="pron"/>
+        </w:rPr>
+      </w:pPr>
+      <w:r>
+        <w:rPr>
+          <w:rStyle w:val="pron"/>
+        </w:rPr>
+        <w:t xml:space="preserve">toothbrush : </w:t>
+      </w:r>
+      <w:r>
+        <w:rPr>
+          <w:rStyle w:val="pron"/>
+          <w:rFonts w:hint="eastAsia"/>
+        </w:rPr>
+        <w:t>牙刷</w:t>
+      </w:r>
+    </w:p>
+    <w:p>
+      <w:pPr>
+        <w:rPr>
+          <w:rStyle w:val="pron"/>
+        </w:rPr>
+      </w:pPr>
+      <w:r>
+        <w:rPr>
+          <w:rStyle w:val="pron"/>
+        </w:rPr>
+        <w:t xml:space="preserve">shampoo : </w:t>
+      </w:r>
+      <w:r>
+        <w:rPr>
+          <w:rStyle w:val="pron"/>
+          <w:rFonts w:hint="eastAsia"/>
+        </w:rPr>
+        <w:t>洗头膏</w:t>
+      </w:r>
+      <w:r>
+        <w:rPr>
+          <w:rStyle w:val="pron"/>
+        </w:rPr>
+        <w:t xml:space="preserve"> </w:t>
+      </w:r>
+    </w:p>
+    <w:p>
+      <w:pPr>
+        <w:rPr>
+          <w:rStyle w:val="pron"/>
+        </w:rPr>
+      </w:pPr>
+    </w:p>
+    <w:p>
+      <w:pPr>
+        <w:outlineLvl w:val="0"/>
+        <w:rPr>
+          <w:rStyle w:val="pron"/>
+          <w:b/>
+          <w:bCs/>
+        </w:rPr>
+      </w:pPr>
+      <w:r>
+        <w:rPr>
+          <w:rStyle w:val="pron"/>
+          <w:b/>
+          <w:bCs/>
+        </w:rPr>
+        <w:t xml:space="preserve">6, make up : </w:t>
+      </w:r>
+      <w:r>
+        <w:rPr>
+          <w:rStyle w:val="pron"/>
+          <w:rFonts w:hint="eastAsia"/>
+          <w:b/>
+          <w:bCs/>
+        </w:rPr>
+        <w:t>化妆品</w:t>
+      </w:r>
+    </w:p>
+    <w:p>
+      <w:pPr>
+        <w:rPr>
+          <w:rStyle w:val="pron"/>
+        </w:rPr>
+      </w:pPr>
+      <w:r>
+        <w:rPr>
+          <w:rStyle w:val="pron"/>
+        </w:rPr>
+        <w:t>moisturi</w:t>
+      </w:r>
+      <w:r>
+        <w:rPr>
+          <w:rStyle w:val="pron"/>
+          <w:rFonts w:hint="eastAsia"/>
+        </w:rPr>
+        <w:t>z</w:t>
+      </w:r>
+      <w:r>
+        <w:rPr>
+          <w:rStyle w:val="pron"/>
+        </w:rPr>
+        <w:t xml:space="preserve">er : </w:t>
+      </w:r>
+      <w:r>
+        <w:rPr>
+          <w:rStyle w:val="pron"/>
+          <w:rFonts w:hint="eastAsia"/>
+        </w:rPr>
+        <w:t>护肤霜</w:t>
+      </w:r>
+    </w:p>
+    <w:p>
+      <w:pPr>
+        <w:rPr>
+          <w:rStyle w:val="pron"/>
+        </w:rPr>
+      </w:pPr>
+      <w:r>
+        <w:rPr>
+          <w:rStyle w:val="pron"/>
+        </w:rPr>
+        <w:t xml:space="preserve">a moisturizing cream : </w:t>
+      </w:r>
+      <w:r>
+        <w:rPr>
+          <w:rStyle w:val="pron"/>
+          <w:rFonts w:hint="eastAsia"/>
+        </w:rPr>
+        <w:t>护肤霜</w:t>
+      </w:r>
+    </w:p>
+    <w:p>
+      <w:pPr>
+        <w:rPr>
+          <w:rStyle w:val="pron"/>
+        </w:rPr>
+      </w:pPr>
+      <w:r>
+        <w:rPr>
+          <w:rStyle w:val="pron"/>
+          <w:rFonts w:hint="eastAsia"/>
+        </w:rPr>
+        <w:t>app</w:t>
+      </w:r>
+      <w:r>
+        <w:rPr>
+          <w:rStyle w:val="pron"/>
+        </w:rPr>
+        <w:t xml:space="preserve">ly sun cream : </w:t>
+      </w:r>
+      <w:r>
+        <w:rPr>
+          <w:rStyle w:val="pron"/>
+          <w:rFonts w:hint="eastAsia"/>
+        </w:rPr>
+        <w:t>涂防晒霜</w:t>
+      </w:r>
+    </w:p>
+    <w:p>
+      <w:pPr>
+        <w:rPr>
+          <w:rStyle w:val="pron"/>
+        </w:rPr>
+      </w:pPr>
+    </w:p>
+    <w:p>
+      <w:pPr>
+        <w:outlineLvl w:val="0"/>
+        <w:rPr>
+          <w:rStyle w:val="pron"/>
+          <w:b/>
+          <w:bCs/>
+        </w:rPr>
+      </w:pPr>
+      <w:r>
+        <w:rPr>
+          <w:rStyle w:val="pron"/>
+          <w:b/>
+          <w:bCs/>
+        </w:rPr>
+        <w:t>7</w:t>
+      </w:r>
+      <w:r>
+        <w:rPr>
+          <w:rStyle w:val="pron"/>
+          <w:b/>
+          <w:bCs/>
+        </w:rPr>
+        <w:t xml:space="preserve">, Job and Occupation: </w:t>
+      </w:r>
+      <w:r>
+        <w:rPr>
+          <w:rStyle w:val="pron"/>
+          <w:rFonts w:hint="eastAsia"/>
+          <w:b/>
+          <w:bCs/>
+        </w:rPr>
+        <w:t>工作和职位</w:t>
+      </w:r>
+    </w:p>
+    <w:p>
+      <w:pPr>
+        <w:rPr>
+          <w:rStyle w:val="pron"/>
+        </w:rPr>
+      </w:pPr>
+      <w:r>
+        <w:rPr>
+          <w:rStyle w:val="pron"/>
+        </w:rPr>
+        <w:t xml:space="preserve">vacancy : </w:t>
+      </w:r>
+      <w:r>
+        <w:rPr>
+          <w:rStyle w:val="pron"/>
+          <w:rFonts w:hint="eastAsia"/>
+        </w:rPr>
+        <w:t>职位空缺</w:t>
+      </w:r>
+    </w:p>
+    <w:p>
+      <w:pPr>
+        <w:rPr>
+          <w:rStyle w:val="pron"/>
+        </w:rPr>
+      </w:pPr>
+    </w:p>
+    <w:p>
+      <w:pPr>
+        <w:outlineLvl w:val="0"/>
+        <w:rPr>
+          <w:rStyle w:val="pron"/>
+          <w:b/>
+          <w:bCs/>
+        </w:rPr>
+      </w:pPr>
+      <w:r>
+        <w:rPr>
+          <w:rStyle w:val="pron"/>
+          <w:b/>
+          <w:bCs/>
+        </w:rPr>
+        <w:t>8</w:t>
+      </w:r>
+      <w:r>
+        <w:rPr>
+          <w:rStyle w:val="pron"/>
+          <w:rFonts w:hint="eastAsia"/>
+          <w:b/>
+          <w:bCs/>
+        </w:rPr>
+        <w:t>,</w:t>
+      </w:r>
+      <w:r>
+        <w:rPr>
+          <w:rStyle w:val="pron"/>
+          <w:b/>
+          <w:bCs/>
+        </w:rPr>
+        <w:t xml:space="preserve"> character : </w:t>
+      </w:r>
+      <w:r>
+        <w:rPr>
+          <w:rStyle w:val="pron"/>
+          <w:rFonts w:hint="eastAsia"/>
+          <w:b/>
+          <w:bCs/>
+        </w:rPr>
+        <w:t>性格</w:t>
+      </w:r>
+    </w:p>
+    <w:p>
+      <w:pPr>
+        <w:rPr>
+          <w:rStyle w:val="pron"/>
+        </w:rPr>
+      </w:pPr>
+      <w:r>
+        <w:rPr>
+          <w:rStyle w:val="pron"/>
+          <w:rFonts w:hint="eastAsia"/>
+        </w:rPr>
+        <w:t>di</w:t>
+      </w:r>
+      <w:r>
+        <w:rPr>
+          <w:rStyle w:val="pron"/>
+        </w:rPr>
+        <w:t xml:space="preserve">sposition </w:t>
+      </w:r>
+      <w:r>
+        <w:rPr>
+          <w:rStyle w:val="pron"/>
+        </w:rPr>
+        <w:t xml:space="preserve">[formal] </w:t>
+      </w:r>
+      <w:r>
+        <w:rPr>
+          <w:rStyle w:val="pron"/>
+        </w:rPr>
+        <w:t>[n. C. usually single]</w:t>
+      </w:r>
+      <w:r>
+        <w:rPr>
+          <w:rStyle w:val="pron"/>
+          <w:rFonts w:hint="eastAsia"/>
+        </w:rPr>
+        <w:t>:</w:t>
+      </w:r>
+      <w:r>
+        <w:rPr>
+          <w:rStyle w:val="pron"/>
+        </w:rPr>
+        <w:t xml:space="preserve"> </w:t>
+      </w:r>
+      <w:r>
+        <w:rPr>
+          <w:rStyle w:val="pron"/>
+          <w:rFonts w:hint="eastAsia"/>
+        </w:rPr>
+        <w:t>性格</w:t>
+      </w:r>
+    </w:p>
+    <w:p>
+      <w:pPr>
+        <w:rPr>
+          <w:rStyle w:val="pron"/>
+        </w:rPr>
+      </w:pPr>
+      <w:r>
+        <w:rPr>
+          <w:rStyle w:val="pron"/>
+          <w:rFonts w:hint="eastAsia"/>
+        </w:rPr>
+        <w:t>e</w:t>
+      </w:r>
+      <w:r>
+        <w:rPr>
+          <w:rStyle w:val="pron"/>
+        </w:rPr>
+        <w:t xml:space="preserve">.g. a reflective disposition : </w:t>
+      </w:r>
+      <w:r>
+        <w:rPr>
+          <w:rStyle w:val="pron"/>
+          <w:rFonts w:hint="eastAsia"/>
+        </w:rPr>
+        <w:t>一个善于反思的性格</w:t>
+      </w:r>
+      <w:r>
+        <w:rPr>
+          <w:rStyle w:val="pron"/>
+        </w:rPr>
+        <w:t xml:space="preserve"> </w:t>
+      </w:r>
+    </w:p>
+    <w:p>
+      <w:pPr>
+        <w:rPr>
+          <w:rStyle w:val="pron"/>
+        </w:rPr>
+      </w:pPr>
+    </w:p>
+    <w:p>
+      <w:pPr>
+        <w:rPr>
+          <w:rStyle w:val="pron"/>
+        </w:rPr>
+      </w:pPr>
+    </w:p>
+    <w:p>
+      <w:pPr>
+        <w:outlineLvl w:val="0"/>
+        <w:rPr>
+          <w:rStyle w:val="pron"/>
+          <w:b/>
+          <w:bCs/>
+        </w:rPr>
+      </w:pPr>
+      <w:r>
+        <w:rPr>
+          <w:rStyle w:val="pron"/>
+          <w:b/>
+          <w:bCs/>
+        </w:rPr>
+        <w:t>9</w:t>
+      </w:r>
+      <w:r>
+        <w:rPr>
+          <w:rStyle w:val="pron"/>
+          <w:b/>
+          <w:bCs/>
+        </w:rPr>
+        <w:t>, illness</w:t>
+      </w:r>
+    </w:p>
+    <w:p>
+      <w:pPr>
+        <w:rPr>
+          <w:rStyle w:val="pron"/>
+        </w:rPr>
+      </w:pPr>
+      <w:r>
+        <w:rPr>
+          <w:rStyle w:val="pron"/>
+        </w:rPr>
+        <w:t xml:space="preserve">have an injection: </w:t>
+      </w:r>
+      <w:r>
+        <w:rPr>
+          <w:rStyle w:val="pron"/>
+          <w:rFonts w:hint="eastAsia"/>
+        </w:rPr>
+        <w:t>打针</w:t>
+      </w:r>
+    </w:p>
+    <w:p>
+      <w:pPr>
+        <w:rPr>
+          <w:rStyle w:val="pron"/>
+        </w:rPr>
+      </w:pPr>
+      <w:r>
+        <w:rPr>
+          <w:rStyle w:val="pron"/>
+        </w:rPr>
+        <w:t xml:space="preserve">to give an injection: </w:t>
+      </w:r>
+      <w:r>
+        <w:rPr>
+          <w:rStyle w:val="pron"/>
+          <w:rFonts w:hint="eastAsia"/>
+        </w:rPr>
+        <w:t>给某人打针</w:t>
+      </w:r>
+    </w:p>
+    <w:p>
+      <w:pPr>
+        <w:rPr>
+          <w:rStyle w:val="pron"/>
+        </w:rPr>
+      </w:pPr>
+      <w:r>
+        <w:rPr>
+          <w:rStyle w:val="pron"/>
+        </w:rPr>
+        <w:t xml:space="preserve">prone </w:t>
+      </w:r>
+      <w:r>
+        <w:rPr>
+          <w:rStyle w:val="pron"/>
+          <w:rFonts w:hint="eastAsia"/>
+        </w:rPr>
+        <w:t>[</w:t>
+      </w:r>
+      <w:r>
+        <w:rPr>
+          <w:rStyle w:val="pron"/>
+        </w:rPr>
+        <w:t xml:space="preserve">adj.]: </w:t>
+      </w:r>
+      <w:r>
+        <w:rPr>
+          <w:rStyle w:val="pron"/>
+          <w:rFonts w:hint="eastAsia"/>
+        </w:rPr>
+        <w:t>易于遭受的</w:t>
+      </w:r>
+    </w:p>
+    <w:p>
+      <w:pPr>
+        <w:rPr>
+          <w:rStyle w:val="pron"/>
+        </w:rPr>
+      </w:pPr>
+      <w:r>
+        <w:rPr>
+          <w:rStyle w:val="pron"/>
+        </w:rPr>
+        <w:t>e.g. prone to injuries/</w:t>
+      </w:r>
+      <w:r>
+        <w:rPr>
+          <w:rStyle w:val="pron"/>
+          <w:rFonts w:hint="eastAsia"/>
+        </w:rPr>
+        <w:t>ill</w:t>
+      </w:r>
+      <w:r>
+        <w:rPr>
+          <w:rStyle w:val="pron"/>
+        </w:rPr>
+        <w:t xml:space="preserve">ness: </w:t>
+      </w:r>
+      <w:r>
+        <w:rPr>
+          <w:rStyle w:val="pron"/>
+          <w:rFonts w:hint="eastAsia"/>
+        </w:rPr>
+        <w:t>容易受伤/生病</w:t>
+      </w:r>
+    </w:p>
+    <w:p>
+      <w:pPr>
+        <w:rPr>
+          <w:rStyle w:val="pron"/>
+        </w:rPr>
+      </w:pPr>
+    </w:p>
+    <w:p>
+      <w:pPr>
+        <w:outlineLvl w:val="0"/>
+        <w:rPr>
+          <w:rStyle w:val="pron"/>
+          <w:b/>
+          <w:bCs/>
+        </w:rPr>
+      </w:pPr>
+      <w:r>
+        <w:rPr>
+          <w:rStyle w:val="pron"/>
+          <w:b/>
+          <w:bCs/>
+        </w:rPr>
+        <w:t>10, school</w:t>
+      </w:r>
+    </w:p>
+    <w:p>
+      <w:pPr>
+        <w:rPr>
+          <w:rStyle w:val="pron"/>
+        </w:rPr>
+      </w:pPr>
+      <w:r>
+        <w:rPr>
+          <w:rStyle w:val="pron"/>
+        </w:rPr>
+        <w:t xml:space="preserve">attend college/university: </w:t>
+      </w:r>
+      <w:r>
+        <w:rPr>
+          <w:rStyle w:val="pron"/>
+          <w:rFonts w:hint="eastAsia"/>
+        </w:rPr>
+        <w:t>上大学</w:t>
+      </w:r>
+    </w:p>
+    <w:p>
+      <w:pPr>
+        <w:rPr>
+          <w:rStyle w:val="pron"/>
+        </w:rPr>
+      </w:pPr>
+      <w:r>
+        <w:rPr>
+          <w:rStyle w:val="pron"/>
+          <w:rFonts w:hint="eastAsia"/>
+        </w:rPr>
+        <w:t>ad</w:t>
+      </w:r>
+      <w:r>
+        <w:rPr>
+          <w:rStyle w:val="pron"/>
+        </w:rPr>
+        <w:t>mit [</w:t>
       </w:r>
       <w:proofErr w:type="spellStart"/>
+      <w:r>
+        <w:rPr>
+          <w:rStyle w:val="pron"/>
+        </w:rPr>
+        <w:t>vt.</w:t>
+      </w:r>
+      <w:proofErr w:type="spellEnd"/>
+      <w:r>
+        <w:rPr>
+          <w:rStyle w:val="pron"/>
+        </w:rPr>
+        <w:t xml:space="preserve">] </w:t>
+      </w:r>
+      <w:r>
+        <w:rPr>
+          <w:rStyle w:val="pron"/>
+          <w:rFonts w:hint="eastAsia"/>
+        </w:rPr>
+        <w:t>接收(入学</w:t>
+      </w:r>
+      <w:r>
+        <w:rPr>
+          <w:rStyle w:val="pron"/>
+        </w:rPr>
+        <w:t>)</w:t>
+      </w:r>
+    </w:p>
+    <w:p>
+      <w:pPr>
+        <w:rPr>
+          <w:rStyle w:val="pron"/>
+        </w:rPr>
+      </w:pPr>
+      <w:r>
+        <w:rPr>
+          <w:rStyle w:val="pron"/>
+        </w:rPr>
+        <w:t xml:space="preserve">e.g. Jane was admitted </w:t>
+      </w:r>
+      <w:r>
+        <w:rPr>
+          <w:rStyle w:val="pron"/>
+        </w:rPr>
+        <w:t>to</w:t>
+      </w:r>
+      <w:r>
+        <w:rPr>
+          <w:rStyle w:val="pron"/>
+        </w:rPr>
+        <w:t xml:space="preserve"> a university.</w:t>
+      </w:r>
+    </w:p>
+    <w:p>
+      <w:pPr>
+        <w:rPr>
+          <w:rStyle w:val="pron"/>
+        </w:rPr>
+      </w:pPr>
+    </w:p>
+    <w:p>
+      <w:pPr>
+        <w:outlineLvl w:val="0"/>
+        <w:rPr>
+          <w:rStyle w:val="pron"/>
+          <w:b/>
+          <w:bCs/>
+        </w:rPr>
+      </w:pPr>
+      <w:r>
+        <w:rPr>
+          <w:rStyle w:val="pron"/>
+          <w:b/>
+          <w:bCs/>
+        </w:rPr>
+        <w:t>11, people</w:t>
+      </w:r>
+    </w:p>
+    <w:p>
+      <w:pPr>
+        <w:rPr>
+          <w:rStyle w:val="pron"/>
+          <w:rFonts w:ascii="Arial" w:hAnsi="Arial" w:cs="Arial"/>
+        </w:rPr>
+      </w:pPr>
+      <w:r>
+        <w:rPr>
+          <w:rStyle w:val="pron"/>
+        </w:rPr>
+        <w:t xml:space="preserve">pedestrian </w:t>
+      </w:r>
+      <w:r>
+        <w:rPr>
+          <w:rStyle w:val="pron"/>
+          <w:rFonts w:ascii="Arial" w:hAnsi="Arial" w:cs="Arial"/>
+        </w:rPr>
+        <w:t>/</w:t>
+      </w:r>
+      <w:proofErr w:type="spellStart"/>
+      <w:r>
+        <w:rPr>
+          <w:rStyle w:val="ipa"/>
+          <w:rFonts w:ascii="Arial" w:hAnsi="Arial" w:cs="Arial"/>
+        </w:rPr>
+        <w:t>p</w:t>
+      </w:r>
       <w:r>
         <w:rPr>
           <w:rStyle w:val="ipa"/>
           <w:rFonts w:ascii="Arial" w:eastAsia="MS Gothic" w:hAnsi="Arial" w:cs="Arial"/>
         </w:rPr>
+        <w:t>əˈ</w:t>
+      </w:r>
+      <w:r>
+        <w:rPr>
+          <w:rStyle w:val="ipa"/>
+          <w:rFonts w:ascii="Arial" w:hAnsi="Arial" w:cs="Arial"/>
+        </w:rPr>
+        <w:t>des.tri.</w:t>
+      </w:r>
+      <w:r>
+        <w:rPr>
+          <w:rStyle w:val="ipa"/>
+          <w:rFonts w:ascii="Arial" w:eastAsia="MS Gothic" w:hAnsi="Arial" w:cs="Arial"/>
+        </w:rPr>
+        <w:t>ə</w:t>
+      </w:r>
+      <w:r>
+        <w:rPr>
+          <w:rStyle w:val="ipa"/>
+          <w:rFonts w:ascii="Arial" w:hAnsi="Arial" w:cs="Arial"/>
+        </w:rPr>
+        <w:t>n</w:t>
+      </w:r>
+      <w:proofErr w:type="spellEnd"/>
+      <w:r>
+        <w:rPr>
+          <w:rStyle w:val="pron"/>
+          <w:rFonts w:ascii="Arial" w:hAnsi="Arial" w:cs="Arial"/>
+        </w:rPr>
+        <w:t>/ [n.]</w:t>
+      </w:r>
+      <w:r>
+        <w:rPr>
+          <w:rStyle w:val="pron"/>
+          <w:rFonts w:ascii="Arial" w:hAnsi="Arial" w:cs="Arial" w:hint="eastAsia"/>
+        </w:rPr>
+        <w:t>[</w:t>
+      </w:r>
+      <w:r>
+        <w:rPr>
+          <w:rStyle w:val="pron"/>
+          <w:rFonts w:ascii="Arial" w:hAnsi="Arial" w:cs="Arial"/>
+        </w:rPr>
+        <w:t xml:space="preserve">C.] </w:t>
+      </w:r>
+      <w:r>
+        <w:rPr>
+          <w:rStyle w:val="pron"/>
+          <w:rFonts w:ascii="Arial" w:hAnsi="Arial" w:cs="Arial" w:hint="eastAsia"/>
+        </w:rPr>
+        <w:t>步行者</w:t>
+      </w:r>
+    </w:p>
+    <w:p>
+      <w:pPr>
+        <w:rPr>
+          <w:rStyle w:val="pron"/>
+          <w:rFonts w:ascii="Arial" w:hAnsi="Arial" w:cs="Arial"/>
+        </w:rPr>
+      </w:pPr>
+      <w:r>
+        <w:rPr>
+          <w:rStyle w:val="pron"/>
+          <w:rFonts w:ascii="Arial" w:hAnsi="Arial" w:cs="Arial"/>
+        </w:rPr>
+        <w:tab/>
+      </w:r>
+      <w:r>
+        <w:rPr>
+          <w:rStyle w:val="pron"/>
+          <w:rFonts w:ascii="Arial" w:hAnsi="Arial" w:cs="Arial"/>
+        </w:rPr>
+        <w:tab/>
+      </w:r>
+      <w:r>
+        <w:rPr>
+          <w:rStyle w:val="pron"/>
+          <w:rFonts w:ascii="Arial" w:hAnsi="Arial" w:cs="Arial"/>
+        </w:rPr>
+        <w:tab/>
+      </w:r>
+      <w:r>
+        <w:rPr>
+          <w:rStyle w:val="pron"/>
+          <w:rFonts w:ascii="Arial" w:hAnsi="Arial" w:cs="Arial"/>
+        </w:rPr>
+        <w:tab/>
+      </w:r>
+      <w:r>
+        <w:rPr>
+          <w:rStyle w:val="pron"/>
+          <w:rFonts w:ascii="Arial" w:hAnsi="Arial" w:cs="Arial"/>
+        </w:rPr>
+        <w:tab/>
+        <w:t xml:space="preserve">  [adj.] </w:t>
+      </w:r>
+      <w:r>
+        <w:rPr>
+          <w:rStyle w:val="pron"/>
+          <w:rFonts w:ascii="Arial" w:hAnsi="Arial" w:cs="Arial" w:hint="eastAsia"/>
+        </w:rPr>
+        <w:t>步行者用的</w:t>
+      </w:r>
+      <w:r>
+        <w:rPr>
+          <w:rStyle w:val="pron"/>
+          <w:rFonts w:ascii="Arial" w:hAnsi="Arial" w:cs="Arial" w:hint="eastAsia"/>
+        </w:rPr>
+        <w:t xml:space="preserve"> </w:t>
+      </w:r>
+      <w:r>
+        <w:rPr>
+          <w:rStyle w:val="pron"/>
+          <w:rFonts w:ascii="Arial" w:hAnsi="Arial" w:cs="Arial"/>
+        </w:rPr>
+        <w:t xml:space="preserve"> </w:t>
+      </w:r>
+      <w:r>
+        <w:rPr>
+          <w:rStyle w:val="pron"/>
+          <w:rFonts w:ascii="Arial" w:hAnsi="Arial" w:cs="Arial" w:hint="eastAsia"/>
+        </w:rPr>
+        <w:t>e</w:t>
+      </w:r>
+      <w:r>
+        <w:rPr>
+          <w:rStyle w:val="pron"/>
+          <w:rFonts w:ascii="Arial" w:hAnsi="Arial" w:cs="Arial"/>
+        </w:rPr>
+        <w:t xml:space="preserve">.g. pedestrian area : </w:t>
+      </w:r>
+      <w:r>
+        <w:rPr>
+          <w:rStyle w:val="pron"/>
+          <w:rFonts w:ascii="Arial" w:hAnsi="Arial" w:cs="Arial" w:hint="eastAsia"/>
+        </w:rPr>
+        <w:t>步行区</w:t>
+      </w:r>
+    </w:p>
+    <w:p>
+      <w:pPr>
+        <w:rPr>
+          <w:rStyle w:val="pron"/>
+          <w:rFonts w:ascii="Arial" w:hAnsi="Arial" w:cs="Arial"/>
+        </w:rPr>
+      </w:pPr>
+    </w:p>
+    <w:p>
+      <w:pPr>
+        <w:outlineLvl w:val="0"/>
+        <w:rPr>
+          <w:rStyle w:val="pron"/>
+          <w:b/>
+          <w:bCs/>
+        </w:rPr>
+      </w:pPr>
+      <w:r>
+        <w:rPr>
+          <w:rStyle w:val="pron"/>
+          <w:b/>
+          <w:bCs/>
+        </w:rPr>
+        <w:t xml:space="preserve">12, weather </w:t>
+      </w:r>
+    </w:p>
+    <w:p>
+      <w:pPr>
+        <w:rPr>
+          <w:rStyle w:val="pron"/>
+          <w:rFonts w:ascii="Arial Narrow" w:hAnsi="Arial Narrow" w:hint="eastAsia"/>
+        </w:rPr>
+      </w:pPr>
+      <w:r>
+        <w:rPr>
+          <w:rStyle w:val="pron"/>
+          <w:rFonts w:ascii="Arial Narrow" w:hAnsi="Arial Narrow"/>
+        </w:rPr>
+        <w:t>overcast [</w:t>
+      </w:r>
+      <w:r>
+        <w:rPr>
+          <w:rStyle w:val="pron"/>
+          <w:rFonts w:ascii="Arial Narrow" w:hAnsi="Arial Narrow" w:hint="eastAsia"/>
+        </w:rPr>
+        <w:t>ad</w:t>
+      </w:r>
+      <w:r>
+        <w:rPr>
+          <w:rStyle w:val="pron"/>
+          <w:rFonts w:ascii="Arial Narrow" w:hAnsi="Arial Narrow"/>
+        </w:rPr>
+        <w:t xml:space="preserve">j.] </w:t>
+      </w:r>
+      <w:r>
+        <w:rPr>
+          <w:rStyle w:val="pron"/>
+          <w:rFonts w:ascii="Arial Narrow" w:hAnsi="Arial Narrow" w:hint="eastAsia"/>
+        </w:rPr>
+        <w:t>阴天。</w:t>
+      </w:r>
+      <w:r>
+        <w:rPr>
+          <w:rStyle w:val="pron"/>
+          <w:rFonts w:ascii="Arial Narrow" w:hAnsi="Arial Narrow"/>
+        </w:rPr>
+        <w:t xml:space="preserve"> </w:t>
+      </w:r>
+    </w:p>
+    <w:p>
+      <w:pPr>
+        <w:rPr>
+          <w:rStyle w:val="pron"/>
+        </w:rPr>
+      </w:pPr>
+    </w:p>
+    <w:p>
+      <w:pPr>
+        <w:outlineLvl w:val="0"/>
+        <w:rPr>
+          <w:rStyle w:val="pron"/>
+          <w:b/>
+          <w:bCs/>
+        </w:rPr>
+      </w:pPr>
+      <w:r>
+        <w:rPr>
+          <w:rStyle w:val="pron"/>
+          <w:b/>
+          <w:bCs/>
+        </w:rPr>
+        <w:t>#</w:t>
+      </w:r>
+      <w:r>
+        <w:rPr>
+          <w:rStyle w:val="pron"/>
+          <w:rFonts w:hint="eastAsia"/>
+          <w:b/>
+          <w:bCs/>
+        </w:rPr>
+        <w:t>,</w:t>
+      </w:r>
+      <w:r>
+        <w:rPr>
+          <w:rStyle w:val="pron"/>
+          <w:b/>
+          <w:bCs/>
+        </w:rPr>
+        <w:t xml:space="preserve"> </w:t>
+      </w:r>
+      <w:r>
+        <w:rPr>
+          <w:rStyle w:val="pron"/>
+          <w:b/>
+          <w:bCs/>
+        </w:rPr>
+        <w:t>others</w:t>
+      </w:r>
+    </w:p>
+    <w:p>
+      <w:pPr>
+        <w:rPr>
+          <w:rStyle w:val="pron"/>
+        </w:rPr>
+      </w:pPr>
+      <w:r>
+        <w:rPr>
+          <w:rStyle w:val="pron"/>
+        </w:rPr>
+        <w:t xml:space="preserve">stand up (to remain valid even when tested) : </w:t>
+      </w:r>
+      <w:r>
+        <w:rPr>
+          <w:rStyle w:val="pron"/>
+          <w:rFonts w:hint="eastAsia"/>
+        </w:rPr>
+        <w:t>经得起</w:t>
+      </w:r>
+    </w:p>
+    <w:p>
+      <w:pPr>
+        <w:rPr>
+          <w:rStyle w:val="pron"/>
+        </w:rPr>
+      </w:pPr>
+      <w:r>
+        <w:rPr>
+          <w:rStyle w:val="pron"/>
+        </w:rPr>
+        <w:lastRenderedPageBreak/>
+        <w:t xml:space="preserve">scrutiny [n. C.] : </w:t>
+      </w:r>
+      <w:r>
+        <w:rPr>
+          <w:rStyle w:val="pron"/>
+          <w:rFonts w:hint="eastAsia"/>
+        </w:rPr>
+        <w:t>考验；检查</w:t>
+      </w:r>
+      <w:r>
+        <w:rPr>
+          <w:rStyle w:val="pron"/>
+        </w:rPr>
+        <w:t xml:space="preserve"> </w:t>
+      </w:r>
+    </w:p>
+    <w:p>
+      <w:pPr>
+        <w:rPr>
+          <w:rStyle w:val="pron"/>
+        </w:rPr>
+      </w:pPr>
+      <w:r>
+        <w:rPr>
+          <w:rStyle w:val="pron"/>
+        </w:rPr>
+        <w:t xml:space="preserve">e.g. </w:t>
+      </w:r>
+      <w:r>
+        <w:rPr>
+          <w:rStyle w:val="pron"/>
+          <w:rFonts w:hint="eastAsia"/>
+        </w:rPr>
+        <w:t>His</w:t>
+      </w:r>
+      <w:r>
+        <w:rPr>
+          <w:rStyle w:val="pron"/>
+        </w:rPr>
+        <w:t xml:space="preserve"> argument doesn’t really stand up to scrutiny.</w:t>
+      </w:r>
+    </w:p>
+    <w:p>
+      <w:pPr>
+        <w:rPr>
+          <w:rStyle w:val="pron"/>
+        </w:rPr>
+      </w:pPr>
+    </w:p>
+    <w:p>
+      <w:pPr>
+        <w:rPr>
+          <w:rStyle w:val="pron"/>
+        </w:rPr>
+      </w:pPr>
+      <w:r>
+        <w:rPr>
+          <w:rStyle w:val="pron"/>
+        </w:rPr>
+        <w:t xml:space="preserve">likewise [adv.] </w:t>
+      </w:r>
+      <w:r>
+        <w:rPr>
+          <w:rStyle w:val="pron"/>
+          <w:rFonts w:hint="eastAsia"/>
+        </w:rPr>
+        <w:t>同样地；</w:t>
+      </w:r>
+    </w:p>
+    <w:p>
+      <w:pPr>
+        <w:rPr>
+          <w:rStyle w:val="pron"/>
+        </w:rPr>
+      </w:pPr>
+      <w:r>
+        <w:rPr>
+          <w:rStyle w:val="pron"/>
+        </w:rPr>
+        <w:t xml:space="preserve">e.g. He expected his colleagues to do likewise. </w:t>
+      </w:r>
+    </w:p>
+    <w:p>
+      <w:pPr>
+        <w:rPr>
+          <w:rStyle w:val="pron"/>
+        </w:rPr>
+      </w:pPr>
+    </w:p>
+    <w:p>
+      <w:pPr>
+        <w:rPr>
+          <w:rStyle w:val="pron"/>
+        </w:rPr>
+      </w:pPr>
+      <w:r>
+        <w:rPr>
+          <w:rStyle w:val="pron"/>
+        </w:rPr>
+        <w:t xml:space="preserve">innate </w:t>
+      </w:r>
+      <w:r>
+        <w:rPr>
+          <w:rStyle w:val="pron"/>
+          <w:rFonts w:ascii="Arial" w:hAnsi="Arial" w:cs="Arial"/>
+        </w:rPr>
+        <w:t>/</w:t>
+      </w:r>
+      <w:proofErr w:type="spellStart"/>
+      <w:r>
+        <w:rPr>
+          <w:rStyle w:val="ipa"/>
+          <w:rFonts w:ascii="Arial" w:eastAsia="MS Gothic" w:hAnsi="Arial" w:cs="Arial"/>
+        </w:rPr>
+        <w:t>ɪˈ</w:t>
+      </w:r>
+      <w:r>
+        <w:rPr>
+          <w:rStyle w:val="ipa"/>
+          <w:rFonts w:ascii="Arial" w:hAnsi="Arial" w:cs="Arial"/>
+        </w:rPr>
+        <w:t>ne</w:t>
+      </w:r>
+      <w:r>
+        <w:rPr>
+          <w:rStyle w:val="ipa"/>
+          <w:rFonts w:ascii="Arial" w:eastAsia="MS Gothic" w:hAnsi="Arial" w:cs="Arial"/>
+        </w:rPr>
+        <w:t>ɪ</w:t>
+      </w:r>
+      <w:r>
+        <w:rPr>
+          <w:rStyle w:val="ipa"/>
+          <w:rFonts w:ascii="Arial" w:hAnsi="Arial" w:cs="Arial"/>
+        </w:rPr>
+        <w:t>t</w:t>
+      </w:r>
+      <w:proofErr w:type="spellEnd"/>
+      <w:r>
+        <w:rPr>
+          <w:rStyle w:val="pron"/>
+        </w:rPr>
+        <w:t xml:space="preserve">/ [adj.] </w:t>
+      </w:r>
+      <w:r>
+        <w:rPr>
+          <w:rStyle w:val="pron"/>
+          <w:rFonts w:hint="eastAsia"/>
+        </w:rPr>
+        <w:t>天生的</w:t>
+      </w:r>
+    </w:p>
+    <w:p>
+      <w:pPr>
+        <w:rPr>
+          <w:rStyle w:val="pron"/>
+          <w:rFonts w:ascii="Arial" w:hAnsi="Arial" w:cs="Arial"/>
+        </w:rPr>
+      </w:pPr>
+      <w:r>
+        <w:rPr>
+          <w:rStyle w:val="pron"/>
+        </w:rPr>
+        <w:t xml:space="preserve">obsolete </w:t>
+      </w:r>
+      <w:r>
+        <w:rPr>
+          <w:rStyle w:val="pron"/>
+          <w:rFonts w:ascii="Arial" w:hAnsi="Arial" w:cs="Arial"/>
+        </w:rPr>
+        <w:t>/</w:t>
+      </w:r>
+      <w:r>
+        <w:rPr>
+          <w:rStyle w:val="ipa"/>
+          <w:rFonts w:ascii="Arial" w:eastAsia="MS Gothic" w:hAnsi="Arial" w:cs="Arial"/>
+        </w:rPr>
+        <w:t>ˌ</w:t>
+      </w:r>
+      <w:proofErr w:type="spellStart"/>
+      <w:r>
+        <w:rPr>
+          <w:rStyle w:val="ipa"/>
+          <w:rFonts w:ascii="Arial" w:eastAsia="MS Gothic" w:hAnsi="Arial" w:cs="Arial"/>
+        </w:rPr>
         <w:t>ɒ</w:t>
       </w:r>
       <w:r>
@@ -2666,7 +3071,6 @@
           <w:rStyle w:val="pron"/>
           <w:rFonts w:ascii="Arial" w:hAnsi="Arial" w:cs="Arial"/>
         </w:rPr>
-        <w:lastRenderedPageBreak/>
         <w:t xml:space="preserve">mutually [adv.] </w:t>
       </w:r>
       <w:r>
@@ -2923,15 +3327,201 @@
     <w:p>
       <w:pPr>
         <w:rPr>
-          <w:rStyle w:val="pron"/>
-          <w:rFonts w:hint="eastAsia"/>
-        </w:rPr>
-      </w:pPr>
-      <w:r>
-        <w:rPr>
           <w:rStyle w:val="richtext"/>
         </w:rPr>
+      </w:pPr>
+      <w:r>
+        <w:rPr>
+          <w:rStyle w:val="richtext"/>
+        </w:rPr>
         <w:t>e.g. The country is notorious for its appalling working conditions.</w:t>
+      </w:r>
+      <w:r>
+        <w:rPr>
+          <w:rStyle w:val="richtext"/>
+        </w:rPr>
+        <w:t xml:space="preserve"> </w:t>
+      </w:r>
+    </w:p>
+    <w:p>
+      <w:pPr>
+        <w:rPr>
+          <w:rStyle w:val="richtext"/>
+        </w:rPr>
+      </w:pPr>
+      <w:r>
+        <w:rPr>
+          <w:rStyle w:val="richtext"/>
+        </w:rPr>
+        <w:t xml:space="preserve">(appalling [adj.] </w:t>
+      </w:r>
+      <w:r>
+        <w:rPr>
+          <w:rStyle w:val="richtext"/>
+          <w:rFonts w:hint="eastAsia"/>
+        </w:rPr>
+        <w:t>使人震惊的</w:t>
+      </w:r>
+      <w:r>
+        <w:rPr>
+          <w:rStyle w:val="richtext"/>
+        </w:rPr>
+        <w:t>)</w:t>
+      </w:r>
+    </w:p>
+    <w:p>
+      <w:pPr>
+        <w:rPr>
+          <w:rStyle w:val="richtext"/>
+        </w:rPr>
+      </w:pPr>
+    </w:p>
+    <w:p>
+      <w:pPr>
+        <w:rPr>
+          <w:rStyle w:val="richtext"/>
+        </w:rPr>
+      </w:pPr>
+      <w:r>
+        <w:rPr>
+          <w:rStyle w:val="richtext"/>
+        </w:rPr>
+        <w:t xml:space="preserve">part of speech : </w:t>
+      </w:r>
+      <w:r>
+        <w:rPr>
+          <w:rStyle w:val="richtext"/>
+          <w:rFonts w:hint="eastAsia"/>
+        </w:rPr>
+        <w:t>词性。</w:t>
+      </w:r>
+      <w:r>
+        <w:rPr>
+          <w:rStyle w:val="richtext"/>
+          <w:rFonts w:hint="eastAsia"/>
+        </w:rPr>
+        <w:t>（n</w:t>
+      </w:r>
+      <w:r>
+        <w:rPr>
+          <w:rStyle w:val="richtext"/>
+        </w:rPr>
+        <w:t>. adj…</w:t>
+      </w:r>
+      <w:proofErr w:type="spellStart"/>
+      <w:r>
+        <w:rPr>
+          <w:rStyle w:val="richtext"/>
+        </w:rPr>
+        <w:t>etc</w:t>
+      </w:r>
+      <w:proofErr w:type="spellEnd"/>
+      <w:r>
+        <w:rPr>
+          <w:rStyle w:val="richtext"/>
+          <w:rFonts w:hint="eastAsia"/>
+        </w:rPr>
+        <w:t>）</w:t>
+      </w:r>
+    </w:p>
+    <w:p>
+      <w:pPr>
+        <w:rPr>
+          <w:rStyle w:val="richtext"/>
+        </w:rPr>
+      </w:pPr>
+      <w:r>
+        <w:rPr>
+          <w:rStyle w:val="richtext"/>
+          <w:rFonts w:hint="eastAsia"/>
+        </w:rPr>
+        <w:t>英语共有8个词性</w:t>
+      </w:r>
+    </w:p>
+    <w:p>
+      <w:pPr>
+        <w:rPr>
+          <w:rStyle w:val="pron"/>
+        </w:rPr>
+      </w:pPr>
+      <w:r>
+        <w:rPr>
+          <w:rStyle w:val="pron"/>
+        </w:rPr>
+        <w:t>noun, pronoun, verb, adjective, adverb, preposition, conjunction, and interjection</w:t>
+      </w:r>
+    </w:p>
+    <w:p>
+      <w:pPr>
+        <w:rPr>
+          <w:rStyle w:val="pron"/>
+        </w:rPr>
+      </w:pPr>
+    </w:p>
+    <w:p>
+      <w:pPr>
+        <w:rPr>
+          <w:rStyle w:val="pron"/>
+        </w:rPr>
+      </w:pPr>
+      <w:r>
+        <w:rPr>
+          <w:rStyle w:val="pron"/>
+          <w:rFonts w:hint="eastAsia"/>
+        </w:rPr>
+        <w:t>des</w:t>
+      </w:r>
+      <w:r>
+        <w:rPr>
+          <w:rStyle w:val="pron"/>
+        </w:rPr>
+        <w:t xml:space="preserve">cend into </w:t>
+      </w:r>
+      <w:proofErr w:type="spellStart"/>
+      <w:r>
+        <w:rPr>
+          <w:rStyle w:val="pron"/>
+        </w:rPr>
+        <w:t>sth</w:t>
+      </w:r>
+      <w:proofErr w:type="spellEnd"/>
+      <w:r>
+        <w:rPr>
+          <w:rStyle w:val="pron"/>
+        </w:rPr>
+        <w:t>.</w:t>
+      </w:r>
+      <w:r>
+        <w:rPr>
+          <w:rStyle w:val="pron"/>
+        </w:rPr>
+        <w:t xml:space="preserve"> (no passive): to gradually get into a bad state (</w:t>
+      </w:r>
+      <w:r>
+        <w:rPr>
+          <w:rStyle w:val="pron"/>
+          <w:rFonts w:hint="eastAsia"/>
+        </w:rPr>
+        <w:t>逐渐陷入</w:t>
+      </w:r>
+      <w:r>
+        <w:rPr>
+          <w:rStyle w:val="pron"/>
+        </w:rPr>
+        <w:t>)</w:t>
+      </w:r>
+    </w:p>
+    <w:p>
+      <w:pPr>
+        <w:rPr>
+          <w:rStyle w:val="pron"/>
+        </w:rPr>
+      </w:pPr>
+      <w:r>
+        <w:rPr>
+          <w:rStyle w:val="pron"/>
+        </w:rPr>
+        <w:t>e.g. The country was descending into chaos.</w:t>
       </w:r>
     </w:p>
     <w:p>

</xml_diff>